<commit_message>
TFE frontend DASHBOARD Word
</commit_message>
<xml_diff>
--- a/Youssef_Seddiki_TFE.docx
+++ b/Youssef_Seddiki_TFE.docx
@@ -139,13 +139,8 @@
         <w:t xml:space="preserve">r. </w:t>
       </w:r>
       <w:r>
-        <w:t xml:space="preserve">Jonathan </w:t>
-      </w:r>
-      <w:proofErr w:type="spellStart"/>
-      <w:r>
-        <w:t>Riggio</w:t>
-      </w:r>
-      <w:proofErr w:type="spellEnd"/>
+        <w:t>Jonathan Riggio</w:t>
+      </w:r>
     </w:p>
     <w:p>
       <w:pPr>
@@ -2023,16 +2018,11 @@
       <w:r>
         <w:t xml:space="preserve">f </w:t>
       </w:r>
-      <w:proofErr w:type="spellStart"/>
       <w:r>
         <w:t>T</w:t>
       </w:r>
       <w:r>
-        <w:t>hings</w:t>
-      </w:r>
-      <w:proofErr w:type="spellEnd"/>
-      <w:r>
-        <w:t xml:space="preserve">, Les gens ont besoin de tout savoir par rapport à leurs maisons, leurs voitures </w:t>
+        <w:t xml:space="preserve">hings, Les gens ont besoin de tout savoir par rapport à leurs maisons, leurs voitures </w:t>
       </w:r>
       <w:r>
         <w:t>et surtout</w:t>
@@ -2041,15 +2031,7 @@
         <w:t xml:space="preserve"> leurs santés.</w:t>
       </w:r>
       <w:r>
-        <w:t xml:space="preserve"> Aujourd’hui de nombreuses possibilités sont offertes pour connaitre </w:t>
-      </w:r>
-      <w:proofErr w:type="spellStart"/>
-      <w:r>
-        <w:t>sont</w:t>
-      </w:r>
-      <w:proofErr w:type="spellEnd"/>
-      <w:r>
-        <w:t xml:space="preserve"> état physique et mental. Les </w:t>
+        <w:t xml:space="preserve"> Aujourd’hui de nombreuses possibilités sont offertes pour connaitre sont état physique et mental. Les </w:t>
       </w:r>
       <w:r>
         <w:t>profiles</w:t>
@@ -2097,29 +2079,13 @@
         <w:t xml:space="preserve"> acquérir des données neurologiques ou physiques</w:t>
       </w:r>
       <w:r>
-        <w:t xml:space="preserve">. Cette étude </w:t>
-      </w:r>
-      <w:proofErr w:type="spellStart"/>
-      <w:r>
-        <w:t>à</w:t>
-      </w:r>
-      <w:proofErr w:type="spellEnd"/>
-      <w:r>
-        <w:t xml:space="preserve"> pour but de démontrer les différents méthodes collectes sur l’anxiété d’évaluer quelle méthode </w:t>
+        <w:t xml:space="preserve">. Cette étude à pour but de démontrer les différents méthodes collectes sur l’anxiété d’évaluer quelle méthode </w:t>
       </w:r>
       <w:r>
         <w:t>peut être</w:t>
       </w:r>
       <w:r>
-        <w:t xml:space="preserve"> représentative sur une personne par rapport </w:t>
-      </w:r>
-      <w:proofErr w:type="gramStart"/>
-      <w:r>
-        <w:t>un tâche</w:t>
-      </w:r>
-      <w:proofErr w:type="gramEnd"/>
-      <w:r>
-        <w:t xml:space="preserve"> physique.</w:t>
+        <w:t xml:space="preserve"> représentative sur une personne par rapport un tâche physique.</w:t>
       </w:r>
       <w:r>
         <w:br w:type="page"/>
@@ -2413,23 +2379,7 @@
         <w:t>(</w:t>
       </w:r>
       <w:r>
-        <w:t xml:space="preserve">Rachel </w:t>
-      </w:r>
-      <w:proofErr w:type="spellStart"/>
-      <w:r>
-        <w:t>Volentine</w:t>
-      </w:r>
-      <w:proofErr w:type="spellEnd"/>
-      <w:r>
-        <w:t xml:space="preserve">, Alison Specht, Suzie Allard, Mike Frame, </w:t>
-      </w:r>
-      <w:proofErr w:type="spellStart"/>
-      <w:r>
-        <w:t>Rachael</w:t>
-      </w:r>
-      <w:proofErr w:type="spellEnd"/>
-      <w:r>
-        <w:t xml:space="preserve"> Hu, Lisa Zolly</w:t>
+        <w:t>Rachel Volentine, Alison Specht, Suzie Allard, Mike Frame, Rachael Hu, Lisa Zolly</w:t>
       </w:r>
       <w:r>
         <w:t>,2021)</w:t>
@@ -2778,25 +2728,7 @@
           <w:shd w:val="clear" w:color="auto" w:fill="FFFFFF"/>
           <w:lang w:val="en-GB"/>
         </w:rPr>
-        <w:t xml:space="preserve">I., Sparrow D. </w:t>
-      </w:r>
-      <w:proofErr w:type="spellStart"/>
-      <w:r>
-        <w:rPr>
-          <w:color w:val="000000"/>
-          <w:shd w:val="clear" w:color="auto" w:fill="FFFFFF"/>
-          <w:lang w:val="en-GB"/>
-        </w:rPr>
-        <w:t>Vokonas</w:t>
-      </w:r>
-      <w:proofErr w:type="spellEnd"/>
-      <w:r>
-        <w:rPr>
-          <w:color w:val="000000"/>
-          <w:shd w:val="clear" w:color="auto" w:fill="FFFFFF"/>
-          <w:lang w:val="en-GB"/>
-        </w:rPr>
-        <w:t>, P. S. &amp; Weiss, S. T.</w:t>
+        <w:t>I., Sparrow D. Vokonas, P. S. &amp; Weiss, S. T.</w:t>
       </w:r>
       <w:r>
         <w:rPr>
@@ -3613,7 +3545,6 @@
         </w:rPr>
         <w:t xml:space="preserve">  (</w:t>
       </w:r>
-      <w:proofErr w:type="spellStart"/>
       <w:r>
         <w:rPr>
           <w:rStyle w:val="Lienhypertexte"/>
@@ -3621,9 +3552,8 @@
           <w:u w:val="none"/>
           <w:shd w:val="clear" w:color="auto" w:fill="FFFFFF"/>
         </w:rPr>
-        <w:t>Elin</w:t>
-      </w:r>
-      <w:proofErr w:type="spellEnd"/>
+        <w:t>Elin Lindsäter, Erland Axelsson, Sigrid Salomonsson, Fredrik Santoft, Brjánn Ljótsson, Torbjörn Åkerstedt, Mats Lekander, Erik Hedman-Lagerlöf</w:t>
+      </w:r>
       <w:r>
         <w:rPr>
           <w:rStyle w:val="Lienhypertexte"/>
@@ -3631,9 +3561,54 @@
           <w:u w:val="none"/>
           <w:shd w:val="clear" w:color="auto" w:fill="FFFFFF"/>
         </w:rPr>
-        <w:t xml:space="preserve"> </w:t>
-      </w:r>
-      <w:proofErr w:type="spellStart"/>
+        <w:t xml:space="preserve"> , 2021) </w:t>
+      </w:r>
+    </w:p>
+    <w:p>
+      <w:pPr>
+        <w:pStyle w:val="Corpsdetexte"/>
+        <w:rPr>
+          <w:lang w:eastAsia="fr-BE"/>
+        </w:rPr>
+      </w:pPr>
+    </w:p>
+    <w:p>
+      <w:pPr>
+        <w:pStyle w:val="Corpsdetexte"/>
+        <w:rPr>
+          <w:lang w:eastAsia="fr-BE"/>
+        </w:rPr>
+      </w:pPr>
+      <w:r>
+        <w:rPr>
+          <w:lang w:eastAsia="fr-BE"/>
+        </w:rPr>
+        <w:t xml:space="preserve">D’après le livre </w:t>
+      </w:r>
+      <w:r>
+        <w:rPr>
+          <w:lang w:eastAsia="fr-BE"/>
+        </w:rPr>
+        <w:t>Bioelectrochemistry</w:t>
+      </w:r>
+      <w:r>
+        <w:rPr>
+          <w:lang w:eastAsia="fr-BE"/>
+        </w:rPr>
+        <w:t xml:space="preserve">, le stress peut être évaluer par différents marqueurs biochimiques tels que </w:t>
+      </w:r>
+      <w:r>
+        <w:rPr>
+          <w:lang w:eastAsia="fr-BE"/>
+        </w:rPr>
+        <w:t>le cortisol</w:t>
+      </w:r>
+      <w:r>
+        <w:rPr>
+          <w:lang w:eastAsia="fr-BE"/>
+        </w:rPr>
+        <w:t xml:space="preserve"> est une méthode détection du stress. (</w:t>
+      </w:r>
       <w:r>
         <w:rPr>
           <w:rStyle w:val="Lienhypertexte"/>
@@ -3641,9 +3616,8 @@
           <w:u w:val="none"/>
           <w:shd w:val="clear" w:color="auto" w:fill="FFFFFF"/>
         </w:rPr>
-        <w:t>Lindsäter</w:t>
-      </w:r>
-      <w:proofErr w:type="spellEnd"/>
+        <w:t>Gopi Karuppaiah, Jayasudha Velayutham, Shekhar Hansda, Nagesh Narayana, Shekhar Bhansali, Pandiaraj Manickam</w:t>
+      </w:r>
       <w:r>
         <w:rPr>
           <w:rStyle w:val="Lienhypertexte"/>
@@ -3651,523 +3625,6 @@
           <w:u w:val="none"/>
           <w:shd w:val="clear" w:color="auto" w:fill="FFFFFF"/>
         </w:rPr>
-        <w:t xml:space="preserve">, </w:t>
-      </w:r>
-      <w:proofErr w:type="spellStart"/>
-      <w:r>
-        <w:rPr>
-          <w:rStyle w:val="Lienhypertexte"/>
-          <w:color w:val="000000"/>
-          <w:u w:val="none"/>
-          <w:shd w:val="clear" w:color="auto" w:fill="FFFFFF"/>
-        </w:rPr>
-        <w:t>Erland</w:t>
-      </w:r>
-      <w:proofErr w:type="spellEnd"/>
-      <w:r>
-        <w:rPr>
-          <w:rStyle w:val="Lienhypertexte"/>
-          <w:color w:val="000000"/>
-          <w:u w:val="none"/>
-          <w:shd w:val="clear" w:color="auto" w:fill="FFFFFF"/>
-        </w:rPr>
-        <w:t xml:space="preserve"> </w:t>
-      </w:r>
-      <w:proofErr w:type="spellStart"/>
-      <w:r>
-        <w:rPr>
-          <w:rStyle w:val="Lienhypertexte"/>
-          <w:color w:val="000000"/>
-          <w:u w:val="none"/>
-          <w:shd w:val="clear" w:color="auto" w:fill="FFFFFF"/>
-        </w:rPr>
-        <w:t>Axelsson</w:t>
-      </w:r>
-      <w:proofErr w:type="spellEnd"/>
-      <w:r>
-        <w:rPr>
-          <w:rStyle w:val="Lienhypertexte"/>
-          <w:color w:val="000000"/>
-          <w:u w:val="none"/>
-          <w:shd w:val="clear" w:color="auto" w:fill="FFFFFF"/>
-        </w:rPr>
-        <w:t xml:space="preserve">, Sigrid </w:t>
-      </w:r>
-      <w:proofErr w:type="spellStart"/>
-      <w:r>
-        <w:rPr>
-          <w:rStyle w:val="Lienhypertexte"/>
-          <w:color w:val="000000"/>
-          <w:u w:val="none"/>
-          <w:shd w:val="clear" w:color="auto" w:fill="FFFFFF"/>
-        </w:rPr>
-        <w:t>Salomonsson</w:t>
-      </w:r>
-      <w:proofErr w:type="spellEnd"/>
-      <w:r>
-        <w:rPr>
-          <w:rStyle w:val="Lienhypertexte"/>
-          <w:color w:val="000000"/>
-          <w:u w:val="none"/>
-          <w:shd w:val="clear" w:color="auto" w:fill="FFFFFF"/>
-        </w:rPr>
-        <w:t xml:space="preserve">, Fredrik </w:t>
-      </w:r>
-      <w:proofErr w:type="spellStart"/>
-      <w:r>
-        <w:rPr>
-          <w:rStyle w:val="Lienhypertexte"/>
-          <w:color w:val="000000"/>
-          <w:u w:val="none"/>
-          <w:shd w:val="clear" w:color="auto" w:fill="FFFFFF"/>
-        </w:rPr>
-        <w:t>Santoft</w:t>
-      </w:r>
-      <w:proofErr w:type="spellEnd"/>
-      <w:r>
-        <w:rPr>
-          <w:rStyle w:val="Lienhypertexte"/>
-          <w:color w:val="000000"/>
-          <w:u w:val="none"/>
-          <w:shd w:val="clear" w:color="auto" w:fill="FFFFFF"/>
-        </w:rPr>
-        <w:t xml:space="preserve">, </w:t>
-      </w:r>
-      <w:proofErr w:type="spellStart"/>
-      <w:r>
-        <w:rPr>
-          <w:rStyle w:val="Lienhypertexte"/>
-          <w:color w:val="000000"/>
-          <w:u w:val="none"/>
-          <w:shd w:val="clear" w:color="auto" w:fill="FFFFFF"/>
-        </w:rPr>
-        <w:t>Brjánn</w:t>
-      </w:r>
-      <w:proofErr w:type="spellEnd"/>
-      <w:r>
-        <w:rPr>
-          <w:rStyle w:val="Lienhypertexte"/>
-          <w:color w:val="000000"/>
-          <w:u w:val="none"/>
-          <w:shd w:val="clear" w:color="auto" w:fill="FFFFFF"/>
-        </w:rPr>
-        <w:t xml:space="preserve"> </w:t>
-      </w:r>
-      <w:proofErr w:type="spellStart"/>
-      <w:r>
-        <w:rPr>
-          <w:rStyle w:val="Lienhypertexte"/>
-          <w:color w:val="000000"/>
-          <w:u w:val="none"/>
-          <w:shd w:val="clear" w:color="auto" w:fill="FFFFFF"/>
-        </w:rPr>
-        <w:t>Ljótsson</w:t>
-      </w:r>
-      <w:proofErr w:type="spellEnd"/>
-      <w:r>
-        <w:rPr>
-          <w:rStyle w:val="Lienhypertexte"/>
-          <w:color w:val="000000"/>
-          <w:u w:val="none"/>
-          <w:shd w:val="clear" w:color="auto" w:fill="FFFFFF"/>
-        </w:rPr>
-        <w:t xml:space="preserve">, </w:t>
-      </w:r>
-      <w:proofErr w:type="spellStart"/>
-      <w:r>
-        <w:rPr>
-          <w:rStyle w:val="Lienhypertexte"/>
-          <w:color w:val="000000"/>
-          <w:u w:val="none"/>
-          <w:shd w:val="clear" w:color="auto" w:fill="FFFFFF"/>
-        </w:rPr>
-        <w:t>Torbjörn</w:t>
-      </w:r>
-      <w:proofErr w:type="spellEnd"/>
-      <w:r>
-        <w:rPr>
-          <w:rStyle w:val="Lienhypertexte"/>
-          <w:color w:val="000000"/>
-          <w:u w:val="none"/>
-          <w:shd w:val="clear" w:color="auto" w:fill="FFFFFF"/>
-        </w:rPr>
-        <w:t xml:space="preserve"> </w:t>
-      </w:r>
-      <w:proofErr w:type="spellStart"/>
-      <w:r>
-        <w:rPr>
-          <w:rStyle w:val="Lienhypertexte"/>
-          <w:color w:val="000000"/>
-          <w:u w:val="none"/>
-          <w:shd w:val="clear" w:color="auto" w:fill="FFFFFF"/>
-        </w:rPr>
-        <w:t>Åkerstedt</w:t>
-      </w:r>
-      <w:proofErr w:type="spellEnd"/>
-      <w:r>
-        <w:rPr>
-          <w:rStyle w:val="Lienhypertexte"/>
-          <w:color w:val="000000"/>
-          <w:u w:val="none"/>
-          <w:shd w:val="clear" w:color="auto" w:fill="FFFFFF"/>
-        </w:rPr>
-        <w:t xml:space="preserve">, Mats </w:t>
-      </w:r>
-      <w:proofErr w:type="spellStart"/>
-      <w:r>
-        <w:rPr>
-          <w:rStyle w:val="Lienhypertexte"/>
-          <w:color w:val="000000"/>
-          <w:u w:val="none"/>
-          <w:shd w:val="clear" w:color="auto" w:fill="FFFFFF"/>
-        </w:rPr>
-        <w:t>Lekander</w:t>
-      </w:r>
-      <w:proofErr w:type="spellEnd"/>
-      <w:r>
-        <w:rPr>
-          <w:rStyle w:val="Lienhypertexte"/>
-          <w:color w:val="000000"/>
-          <w:u w:val="none"/>
-          <w:shd w:val="clear" w:color="auto" w:fill="FFFFFF"/>
-        </w:rPr>
-        <w:t xml:space="preserve">, Erik </w:t>
-      </w:r>
-      <w:proofErr w:type="spellStart"/>
-      <w:r>
-        <w:rPr>
-          <w:rStyle w:val="Lienhypertexte"/>
-          <w:color w:val="000000"/>
-          <w:u w:val="none"/>
-          <w:shd w:val="clear" w:color="auto" w:fill="FFFFFF"/>
-        </w:rPr>
-        <w:t>Hedman</w:t>
-      </w:r>
-      <w:proofErr w:type="spellEnd"/>
-      <w:r>
-        <w:rPr>
-          <w:rStyle w:val="Lienhypertexte"/>
-          <w:color w:val="000000"/>
-          <w:u w:val="none"/>
-          <w:shd w:val="clear" w:color="auto" w:fill="FFFFFF"/>
-        </w:rPr>
-        <w:t>-</w:t>
-      </w:r>
-      <w:proofErr w:type="gramStart"/>
-      <w:r>
-        <w:rPr>
-          <w:rStyle w:val="Lienhypertexte"/>
-          <w:color w:val="000000"/>
-          <w:u w:val="none"/>
-          <w:shd w:val="clear" w:color="auto" w:fill="FFFFFF"/>
-        </w:rPr>
-        <w:t>Lagerlöf</w:t>
-      </w:r>
-      <w:r>
-        <w:rPr>
-          <w:rStyle w:val="Lienhypertexte"/>
-          <w:color w:val="000000"/>
-          <w:u w:val="none"/>
-          <w:shd w:val="clear" w:color="auto" w:fill="FFFFFF"/>
-        </w:rPr>
-        <w:t xml:space="preserve"> ,</w:t>
-      </w:r>
-      <w:proofErr w:type="gramEnd"/>
-      <w:r>
-        <w:rPr>
-          <w:rStyle w:val="Lienhypertexte"/>
-          <w:color w:val="000000"/>
-          <w:u w:val="none"/>
-          <w:shd w:val="clear" w:color="auto" w:fill="FFFFFF"/>
-        </w:rPr>
-        <w:t xml:space="preserve"> 2021) </w:t>
-      </w:r>
-    </w:p>
-    <w:p>
-      <w:pPr>
-        <w:pStyle w:val="Corpsdetexte"/>
-        <w:rPr>
-          <w:lang w:eastAsia="fr-BE"/>
-        </w:rPr>
-      </w:pPr>
-    </w:p>
-    <w:p>
-      <w:pPr>
-        <w:pStyle w:val="Corpsdetexte"/>
-        <w:rPr>
-          <w:lang w:eastAsia="fr-BE"/>
-        </w:rPr>
-      </w:pPr>
-      <w:r>
-        <w:rPr>
-          <w:lang w:eastAsia="fr-BE"/>
-        </w:rPr>
-        <w:t xml:space="preserve">D’après le livre </w:t>
-      </w:r>
-      <w:proofErr w:type="spellStart"/>
-      <w:r>
-        <w:rPr>
-          <w:lang w:eastAsia="fr-BE"/>
-        </w:rPr>
-        <w:t>Bioelectrochemistry</w:t>
-      </w:r>
-      <w:proofErr w:type="spellEnd"/>
-      <w:r>
-        <w:rPr>
-          <w:lang w:eastAsia="fr-BE"/>
-        </w:rPr>
-        <w:t xml:space="preserve">, le stress peut être évaluer par différents marqueurs biochimiques tels que </w:t>
-      </w:r>
-      <w:r>
-        <w:rPr>
-          <w:lang w:eastAsia="fr-BE"/>
-        </w:rPr>
-        <w:t>le cortisol</w:t>
-      </w:r>
-      <w:r>
-        <w:rPr>
-          <w:lang w:eastAsia="fr-BE"/>
-        </w:rPr>
-        <w:t xml:space="preserve"> est une méthode détection du stress. (</w:t>
-      </w:r>
-      <w:proofErr w:type="spellStart"/>
-      <w:r>
-        <w:rPr>
-          <w:rStyle w:val="Lienhypertexte"/>
-          <w:color w:val="000000"/>
-          <w:u w:val="none"/>
-          <w:shd w:val="clear" w:color="auto" w:fill="FFFFFF"/>
-        </w:rPr>
-        <w:t>Gopi</w:t>
-      </w:r>
-      <w:proofErr w:type="spellEnd"/>
-      <w:r>
-        <w:rPr>
-          <w:rStyle w:val="Lienhypertexte"/>
-          <w:color w:val="000000"/>
-          <w:u w:val="none"/>
-          <w:shd w:val="clear" w:color="auto" w:fill="FFFFFF"/>
-        </w:rPr>
-        <w:t xml:space="preserve"> </w:t>
-      </w:r>
-      <w:proofErr w:type="spellStart"/>
-      <w:r>
-        <w:rPr>
-          <w:rStyle w:val="Lienhypertexte"/>
-          <w:color w:val="000000"/>
-          <w:u w:val="none"/>
-          <w:shd w:val="clear" w:color="auto" w:fill="FFFFFF"/>
-        </w:rPr>
-        <w:t>Karuppaiah</w:t>
-      </w:r>
-      <w:proofErr w:type="spellEnd"/>
-      <w:r>
-        <w:rPr>
-          <w:rStyle w:val="Lienhypertexte"/>
-          <w:color w:val="000000"/>
-          <w:u w:val="none"/>
-          <w:shd w:val="clear" w:color="auto" w:fill="FFFFFF"/>
-        </w:rPr>
-        <w:t xml:space="preserve">, </w:t>
-      </w:r>
-      <w:proofErr w:type="spellStart"/>
-      <w:r>
-        <w:rPr>
-          <w:rStyle w:val="Lienhypertexte"/>
-          <w:color w:val="000000"/>
-          <w:u w:val="none"/>
-          <w:shd w:val="clear" w:color="auto" w:fill="FFFFFF"/>
-        </w:rPr>
-        <w:t>Jayasudha</w:t>
-      </w:r>
-      <w:proofErr w:type="spellEnd"/>
-      <w:r>
-        <w:rPr>
-          <w:rStyle w:val="Lienhypertexte"/>
-          <w:color w:val="000000"/>
-          <w:u w:val="none"/>
-          <w:shd w:val="clear" w:color="auto" w:fill="FFFFFF"/>
-        </w:rPr>
-        <w:t xml:space="preserve"> </w:t>
-      </w:r>
-      <w:proofErr w:type="spellStart"/>
-      <w:r>
-        <w:rPr>
-          <w:rStyle w:val="Lienhypertexte"/>
-          <w:color w:val="000000"/>
-          <w:u w:val="none"/>
-          <w:shd w:val="clear" w:color="auto" w:fill="FFFFFF"/>
-        </w:rPr>
-        <w:t>Velayutham</w:t>
-      </w:r>
-      <w:proofErr w:type="spellEnd"/>
-      <w:r>
-        <w:rPr>
-          <w:rStyle w:val="Lienhypertexte"/>
-          <w:color w:val="000000"/>
-          <w:u w:val="none"/>
-          <w:shd w:val="clear" w:color="auto" w:fill="FFFFFF"/>
-        </w:rPr>
-        <w:t xml:space="preserve">, </w:t>
-      </w:r>
-      <w:proofErr w:type="spellStart"/>
-      <w:r>
-        <w:rPr>
-          <w:rStyle w:val="Lienhypertexte"/>
-          <w:color w:val="000000"/>
-          <w:u w:val="none"/>
-          <w:shd w:val="clear" w:color="auto" w:fill="FFFFFF"/>
-        </w:rPr>
-        <w:t>Shekhar</w:t>
-      </w:r>
-      <w:proofErr w:type="spellEnd"/>
-      <w:r>
-        <w:rPr>
-          <w:rStyle w:val="Lienhypertexte"/>
-          <w:color w:val="000000"/>
-          <w:u w:val="none"/>
-          <w:shd w:val="clear" w:color="auto" w:fill="FFFFFF"/>
-        </w:rPr>
-        <w:t xml:space="preserve"> </w:t>
-      </w:r>
-      <w:proofErr w:type="spellStart"/>
-      <w:r>
-        <w:rPr>
-          <w:rStyle w:val="Lienhypertexte"/>
-          <w:color w:val="000000"/>
-          <w:u w:val="none"/>
-          <w:shd w:val="clear" w:color="auto" w:fill="FFFFFF"/>
-        </w:rPr>
-        <w:t>Hansda</w:t>
-      </w:r>
-      <w:proofErr w:type="spellEnd"/>
-      <w:r>
-        <w:rPr>
-          <w:rStyle w:val="Lienhypertexte"/>
-          <w:color w:val="000000"/>
-          <w:u w:val="none"/>
-          <w:shd w:val="clear" w:color="auto" w:fill="FFFFFF"/>
-        </w:rPr>
-        <w:t xml:space="preserve">, </w:t>
-      </w:r>
-      <w:proofErr w:type="spellStart"/>
-      <w:r>
-        <w:rPr>
-          <w:rStyle w:val="Lienhypertexte"/>
-          <w:color w:val="000000"/>
-          <w:u w:val="none"/>
-          <w:shd w:val="clear" w:color="auto" w:fill="FFFFFF"/>
-        </w:rPr>
-        <w:t>Nagesh</w:t>
-      </w:r>
-      <w:proofErr w:type="spellEnd"/>
-      <w:r>
-        <w:rPr>
-          <w:rStyle w:val="Lienhypertexte"/>
-          <w:color w:val="000000"/>
-          <w:u w:val="none"/>
-          <w:shd w:val="clear" w:color="auto" w:fill="FFFFFF"/>
-        </w:rPr>
-        <w:t xml:space="preserve"> </w:t>
-      </w:r>
-      <w:proofErr w:type="spellStart"/>
-      <w:r>
-        <w:rPr>
-          <w:rStyle w:val="Lienhypertexte"/>
-          <w:color w:val="000000"/>
-          <w:u w:val="none"/>
-          <w:shd w:val="clear" w:color="auto" w:fill="FFFFFF"/>
-        </w:rPr>
-        <w:t>Narayana</w:t>
-      </w:r>
-      <w:proofErr w:type="spellEnd"/>
-      <w:r>
-        <w:rPr>
-          <w:rStyle w:val="Lienhypertexte"/>
-          <w:color w:val="000000"/>
-          <w:u w:val="none"/>
-          <w:shd w:val="clear" w:color="auto" w:fill="FFFFFF"/>
-        </w:rPr>
-        <w:t xml:space="preserve">, </w:t>
-      </w:r>
-      <w:proofErr w:type="spellStart"/>
-      <w:r>
-        <w:rPr>
-          <w:rStyle w:val="Lienhypertexte"/>
-          <w:color w:val="000000"/>
-          <w:u w:val="none"/>
-          <w:shd w:val="clear" w:color="auto" w:fill="FFFFFF"/>
-        </w:rPr>
-        <w:t>Shekhar</w:t>
-      </w:r>
-      <w:proofErr w:type="spellEnd"/>
-      <w:r>
-        <w:rPr>
-          <w:rStyle w:val="Lienhypertexte"/>
-          <w:color w:val="000000"/>
-          <w:u w:val="none"/>
-          <w:shd w:val="clear" w:color="auto" w:fill="FFFFFF"/>
-        </w:rPr>
-        <w:t xml:space="preserve"> </w:t>
-      </w:r>
-      <w:proofErr w:type="spellStart"/>
-      <w:r>
-        <w:rPr>
-          <w:rStyle w:val="Lienhypertexte"/>
-          <w:color w:val="000000"/>
-          <w:u w:val="none"/>
-          <w:shd w:val="clear" w:color="auto" w:fill="FFFFFF"/>
-        </w:rPr>
-        <w:t>Bhansali</w:t>
-      </w:r>
-      <w:proofErr w:type="spellEnd"/>
-      <w:r>
-        <w:rPr>
-          <w:rStyle w:val="Lienhypertexte"/>
-          <w:color w:val="000000"/>
-          <w:u w:val="none"/>
-          <w:shd w:val="clear" w:color="auto" w:fill="FFFFFF"/>
-        </w:rPr>
-        <w:t xml:space="preserve">, </w:t>
-      </w:r>
-      <w:proofErr w:type="spellStart"/>
-      <w:r>
-        <w:rPr>
-          <w:rStyle w:val="Lienhypertexte"/>
-          <w:color w:val="000000"/>
-          <w:u w:val="none"/>
-          <w:shd w:val="clear" w:color="auto" w:fill="FFFFFF"/>
-        </w:rPr>
-        <w:t>Pandiaraj</w:t>
-      </w:r>
-      <w:proofErr w:type="spellEnd"/>
-      <w:r>
-        <w:rPr>
-          <w:rStyle w:val="Lienhypertexte"/>
-          <w:color w:val="000000"/>
-          <w:u w:val="none"/>
-          <w:shd w:val="clear" w:color="auto" w:fill="FFFFFF"/>
-        </w:rPr>
-        <w:t xml:space="preserve"> </w:t>
-      </w:r>
-      <w:proofErr w:type="spellStart"/>
-      <w:r>
-        <w:rPr>
-          <w:rStyle w:val="Lienhypertexte"/>
-          <w:color w:val="000000"/>
-          <w:u w:val="none"/>
-          <w:shd w:val="clear" w:color="auto" w:fill="FFFFFF"/>
-        </w:rPr>
-        <w:t>Manickam</w:t>
-      </w:r>
-      <w:proofErr w:type="spellEnd"/>
-      <w:r>
-        <w:rPr>
-          <w:rStyle w:val="Lienhypertexte"/>
-          <w:color w:val="000000"/>
-          <w:u w:val="none"/>
-          <w:shd w:val="clear" w:color="auto" w:fill="FFFFFF"/>
-        </w:rPr>
         <w:t> ,2022)</w:t>
       </w:r>
     </w:p>
@@ -4347,33 +3804,11 @@
         </w:rPr>
         <w:t>(</w:t>
       </w:r>
-      <w:proofErr w:type="spellStart"/>
       <w:r>
         <w:rPr>
           <w:lang w:val="en-US" w:eastAsia="fr-BE"/>
         </w:rPr>
-        <w:t>Gallasch</w:t>
-      </w:r>
-      <w:proofErr w:type="spellEnd"/>
-      <w:r>
-        <w:rPr>
-          <w:lang w:val="en-US" w:eastAsia="fr-BE"/>
-        </w:rPr>
-        <w:t>, D. Conlon-</w:t>
-      </w:r>
-      <w:proofErr w:type="spellStart"/>
-      <w:r>
-        <w:rPr>
-          <w:lang w:val="en-US" w:eastAsia="fr-BE"/>
-        </w:rPr>
-        <w:t>Leard</w:t>
-      </w:r>
-      <w:proofErr w:type="spellEnd"/>
-      <w:r>
-        <w:rPr>
-          <w:lang w:val="en-US" w:eastAsia="fr-BE"/>
-        </w:rPr>
-        <w:t xml:space="preserve"> A. Hardy M.</w:t>
+        <w:t>Gallasch, D. Conlon-Leard A. Hardy M.</w:t>
       </w:r>
       <w:r>
         <w:rPr>
@@ -4660,21 +4095,7 @@
         <w:rPr>
           <w:lang w:eastAsia="fr-BE"/>
         </w:rPr>
-        <w:t xml:space="preserve">D’après le livre </w:t>
-      </w:r>
-      <w:proofErr w:type="spellStart"/>
-      <w:r>
-        <w:rPr>
-          <w:lang w:eastAsia="fr-BE"/>
-        </w:rPr>
-        <w:t>Talanta</w:t>
-      </w:r>
-      <w:proofErr w:type="spellEnd"/>
-      <w:r>
-        <w:rPr>
-          <w:lang w:eastAsia="fr-BE"/>
-        </w:rPr>
-        <w:t>, le cortisol est</w:t>
+        <w:t>D’après le livre Talanta, le cortisol est</w:t>
       </w:r>
       <w:r>
         <w:rPr>
@@ -4740,128 +4161,14 @@
         <w:rPr>
           <w:lang w:eastAsia="fr-BE"/>
         </w:rPr>
-        <w:t xml:space="preserve">Sofia M. </w:t>
-      </w:r>
-      <w:proofErr w:type="spellStart"/>
-      <w:r>
-        <w:rPr>
-          <w:lang w:eastAsia="fr-BE"/>
-        </w:rPr>
-        <w:t>Safarian</w:t>
-      </w:r>
-      <w:proofErr w:type="spellEnd"/>
-      <w:r>
-        <w:rPr>
-          <w:lang w:eastAsia="fr-BE"/>
-        </w:rPr>
-        <w:t xml:space="preserve">, Pavel A. </w:t>
-      </w:r>
-      <w:proofErr w:type="spellStart"/>
-      <w:r>
-        <w:rPr>
-          <w:lang w:eastAsia="fr-BE"/>
-        </w:rPr>
-        <w:t>Kusov</w:t>
-      </w:r>
-      <w:proofErr w:type="spellEnd"/>
-      <w:r>
-        <w:rPr>
-          <w:lang w:eastAsia="fr-BE"/>
-        </w:rPr>
-        <w:t xml:space="preserve">, Sergey S. </w:t>
-      </w:r>
-      <w:proofErr w:type="spellStart"/>
-      <w:r>
-        <w:rPr>
-          <w:lang w:eastAsia="fr-BE"/>
-        </w:rPr>
-        <w:t>Kosolobov</w:t>
-      </w:r>
-      <w:proofErr w:type="spellEnd"/>
-      <w:r>
-        <w:rPr>
-          <w:lang w:eastAsia="fr-BE"/>
-        </w:rPr>
-        <w:t xml:space="preserve">, </w:t>
-      </w:r>
-      <w:proofErr w:type="spellStart"/>
-      <w:r>
-        <w:rPr>
-          <w:lang w:eastAsia="fr-BE"/>
-        </w:rPr>
-        <w:t>Oksana</w:t>
-      </w:r>
-      <w:proofErr w:type="spellEnd"/>
-      <w:r>
-        <w:rPr>
-          <w:lang w:eastAsia="fr-BE"/>
-        </w:rPr>
-        <w:t xml:space="preserve"> V. </w:t>
-      </w:r>
-      <w:proofErr w:type="spellStart"/>
-      <w:r>
-        <w:rPr>
-          <w:lang w:eastAsia="fr-BE"/>
-        </w:rPr>
-        <w:t>Borzenkova</w:t>
-      </w:r>
-      <w:proofErr w:type="spellEnd"/>
-      <w:r>
-        <w:rPr>
-          <w:lang w:eastAsia="fr-BE"/>
-        </w:rPr>
-        <w:t xml:space="preserve">, </w:t>
-      </w:r>
-      <w:proofErr w:type="spellStart"/>
-      <w:r>
-        <w:rPr>
-          <w:lang w:eastAsia="fr-BE"/>
-        </w:rPr>
-        <w:t>Artem</w:t>
-      </w:r>
-      <w:proofErr w:type="spellEnd"/>
-      <w:r>
-        <w:rPr>
-          <w:lang w:eastAsia="fr-BE"/>
-        </w:rPr>
-        <w:t xml:space="preserve"> V. </w:t>
-      </w:r>
-      <w:proofErr w:type="spellStart"/>
-      <w:r>
-        <w:rPr>
-          <w:lang w:eastAsia="fr-BE"/>
-        </w:rPr>
-        <w:t>Khakimov</w:t>
-      </w:r>
-      <w:proofErr w:type="spellEnd"/>
-      <w:r>
-        <w:rPr>
-          <w:lang w:eastAsia="fr-BE"/>
-        </w:rPr>
-        <w:t xml:space="preserve">, Yuri V. </w:t>
-      </w:r>
-      <w:proofErr w:type="spellStart"/>
-      <w:r>
-        <w:rPr>
-          <w:lang w:eastAsia="fr-BE"/>
-        </w:rPr>
-        <w:t>Kotelevtsev</w:t>
-      </w:r>
-      <w:proofErr w:type="spellEnd"/>
-      <w:r>
-        <w:rPr>
-          <w:lang w:eastAsia="fr-BE"/>
-        </w:rPr>
-        <w:t xml:space="preserve">, Vladimir P. </w:t>
-      </w:r>
-      <w:proofErr w:type="spellStart"/>
+        <w:t xml:space="preserve">Sofia M. Safarian, Pavel A. Kusov, Sergey S. Kosolobov, Oksana V. Borzenkova, Artem V. Khakimov, Yuri V. Kotelevtsev, Vladimir P. </w:t>
+      </w:r>
       <w:r>
         <w:rPr>
           <w:lang w:eastAsia="fr-BE"/>
         </w:rPr>
         <w:t>Drachev</w:t>
       </w:r>
-      <w:proofErr w:type="spellEnd"/>
       <w:r>
         <w:rPr>
           <w:lang w:eastAsia="fr-BE"/>
@@ -5262,14 +4569,7 @@
         <w:rPr>
           <w:lang w:eastAsia="fr-BE"/>
         </w:rPr>
-        <w:t xml:space="preserve">patients au moment de la consommation d’un repas le cortisol augmente fortement. </w:t>
-      </w:r>
-      <w:proofErr w:type="gramStart"/>
-      <w:r>
-        <w:rPr>
-          <w:lang w:eastAsia="fr-BE"/>
-        </w:rPr>
-        <w:t>(</w:t>
+        <w:t>patients au moment de la consommation d’un repas le cortisol augmente fortement. (</w:t>
       </w:r>
       <w:r>
         <w:rPr>
@@ -5294,9 +4594,8 @@
           <w:u w:val="none"/>
           <w:shd w:val="clear" w:color="auto" w:fill="FFFFFF"/>
         </w:rPr>
-        <w:t>.</w:t>
-      </w:r>
-      <w:proofErr w:type="gramEnd"/>
+        <w:t xml:space="preserve">. </w:t>
+      </w:r>
       <w:r>
         <w:rPr>
           <w:rStyle w:val="Lienhypertexte"/>
@@ -5304,9 +4603,8 @@
           <w:u w:val="none"/>
           <w:shd w:val="clear" w:color="auto" w:fill="FFFFFF"/>
         </w:rPr>
-        <w:t xml:space="preserve"> </w:t>
-      </w:r>
-      <w:proofErr w:type="spellStart"/>
+        <w:t>Bertherat, V</w:t>
+      </w:r>
       <w:r>
         <w:rPr>
           <w:rStyle w:val="Lienhypertexte"/>
@@ -5314,9 +4612,8 @@
           <w:u w:val="none"/>
           <w:shd w:val="clear" w:color="auto" w:fill="FFFFFF"/>
         </w:rPr>
-        <w:t>Bertherat</w:t>
-      </w:r>
-      <w:proofErr w:type="spellEnd"/>
+        <w:t>.</w:t>
+      </w:r>
       <w:r>
         <w:rPr>
           <w:rStyle w:val="Lienhypertexte"/>
@@ -5324,7 +4621,7 @@
           <w:u w:val="none"/>
           <w:shd w:val="clear" w:color="auto" w:fill="FFFFFF"/>
         </w:rPr>
-        <w:t>, V</w:t>
+        <w:t xml:space="preserve"> Contesse, E</w:t>
       </w:r>
       <w:r>
         <w:rPr>
@@ -5342,9 +4639,8 @@
           <w:u w:val="none"/>
           <w:shd w:val="clear" w:color="auto" w:fill="FFFFFF"/>
         </w:rPr>
-        <w:t xml:space="preserve"> </w:t>
-      </w:r>
-      <w:proofErr w:type="spellStart"/>
+        <w:t xml:space="preserve"> Louiset, G</w:t>
+      </w:r>
       <w:r>
         <w:rPr>
           <w:rStyle w:val="Lienhypertexte"/>
@@ -5352,9 +4648,8 @@
           <w:u w:val="none"/>
           <w:shd w:val="clear" w:color="auto" w:fill="FFFFFF"/>
         </w:rPr>
-        <w:t>Contesse</w:t>
-      </w:r>
-      <w:proofErr w:type="spellEnd"/>
+        <w:t>.</w:t>
+      </w:r>
       <w:r>
         <w:rPr>
           <w:rStyle w:val="Lienhypertexte"/>
@@ -5362,7 +4657,7 @@
           <w:u w:val="none"/>
           <w:shd w:val="clear" w:color="auto" w:fill="FFFFFF"/>
         </w:rPr>
-        <w:t>, E</w:t>
+        <w:t xml:space="preserve"> Barrande, C</w:t>
       </w:r>
       <w:r>
         <w:rPr>
@@ -5380,9 +4675,8 @@
           <w:u w:val="none"/>
           <w:shd w:val="clear" w:color="auto" w:fill="FFFFFF"/>
         </w:rPr>
-        <w:t xml:space="preserve"> </w:t>
-      </w:r>
-      <w:proofErr w:type="spellStart"/>
+        <w:t xml:space="preserve"> Duparc, L</w:t>
+      </w:r>
       <w:r>
         <w:rPr>
           <w:rStyle w:val="Lienhypertexte"/>
@@ -5390,9 +4684,8 @@
           <w:u w:val="none"/>
           <w:shd w:val="clear" w:color="auto" w:fill="FFFFFF"/>
         </w:rPr>
-        <w:t>Louiset</w:t>
-      </w:r>
-      <w:proofErr w:type="spellEnd"/>
+        <w:t>.</w:t>
+      </w:r>
       <w:r>
         <w:rPr>
           <w:rStyle w:val="Lienhypertexte"/>
@@ -5400,7 +4693,7 @@
           <w:u w:val="none"/>
           <w:shd w:val="clear" w:color="auto" w:fill="FFFFFF"/>
         </w:rPr>
-        <w:t>, G</w:t>
+        <w:t xml:space="preserve"> Groussin, P</w:t>
       </w:r>
       <w:r>
         <w:rPr>
@@ -5418,9 +4711,8 @@
           <w:u w:val="none"/>
           <w:shd w:val="clear" w:color="auto" w:fill="FFFFFF"/>
         </w:rPr>
-        <w:t xml:space="preserve"> </w:t>
-      </w:r>
-      <w:proofErr w:type="spellStart"/>
+        <w:t xml:space="preserve"> Émy, X</w:t>
+      </w:r>
       <w:r>
         <w:rPr>
           <w:rStyle w:val="Lienhypertexte"/>
@@ -5428,9 +4720,8 @@
           <w:u w:val="none"/>
           <w:shd w:val="clear" w:color="auto" w:fill="FFFFFF"/>
         </w:rPr>
-        <w:t>Barrande</w:t>
-      </w:r>
-      <w:proofErr w:type="spellEnd"/>
+        <w:t>.</w:t>
+      </w:r>
       <w:r>
         <w:rPr>
           <w:rStyle w:val="Lienhypertexte"/>
@@ -5438,7 +4729,7 @@
           <w:u w:val="none"/>
           <w:shd w:val="clear" w:color="auto" w:fill="FFFFFF"/>
         </w:rPr>
-        <w:t>, C</w:t>
+        <w:t xml:space="preserve"> Bertagna, J</w:t>
       </w:r>
       <w:r>
         <w:rPr>
@@ -5456,7 +4747,7 @@
           <w:u w:val="none"/>
           <w:shd w:val="clear" w:color="auto" w:fill="FFFFFF"/>
         </w:rPr>
-        <w:t xml:space="preserve"> Duparc, L</w:t>
+        <w:t xml:space="preserve"> Kuhn, H</w:t>
       </w:r>
       <w:r>
         <w:rPr>
@@ -5474,9 +4765,8 @@
           <w:u w:val="none"/>
           <w:shd w:val="clear" w:color="auto" w:fill="FFFFFF"/>
         </w:rPr>
-        <w:t xml:space="preserve"> </w:t>
-      </w:r>
-      <w:proofErr w:type="spellStart"/>
+        <w:t xml:space="preserve"> Vaudry, H</w:t>
+      </w:r>
       <w:r>
         <w:rPr>
           <w:rStyle w:val="Lienhypertexte"/>
@@ -5484,9 +4774,8 @@
           <w:u w:val="none"/>
           <w:shd w:val="clear" w:color="auto" w:fill="FFFFFF"/>
         </w:rPr>
-        <w:t>Groussin</w:t>
-      </w:r>
-      <w:proofErr w:type="spellEnd"/>
+        <w:t>.</w:t>
+      </w:r>
       <w:r>
         <w:rPr>
           <w:rStyle w:val="Lienhypertexte"/>
@@ -5494,7 +4783,7 @@
           <w:u w:val="none"/>
           <w:shd w:val="clear" w:color="auto" w:fill="FFFFFF"/>
         </w:rPr>
-        <w:t>, P</w:t>
+        <w:t xml:space="preserve"> Lefebvre</w:t>
       </w:r>
       <w:r>
         <w:rPr>
@@ -5503,18 +4792,19 @@
           <w:u w:val="none"/>
           <w:shd w:val="clear" w:color="auto" w:fill="FFFFFF"/>
         </w:rPr>
-        <w:t>.</w:t>
-      </w:r>
-      <w:r>
+        <w:t xml:space="preserve"> , 2005 ) </w:t>
+      </w:r>
+    </w:p>
+    <w:p>
+      <w:pPr>
+        <w:pStyle w:val="Corpsdetexte"/>
         <w:rPr>
           <w:rStyle w:val="Lienhypertexte"/>
           <w:color w:val="000000"/>
           <w:u w:val="none"/>
           <w:shd w:val="clear" w:color="auto" w:fill="FFFFFF"/>
         </w:rPr>
-        <w:t xml:space="preserve"> </w:t>
-      </w:r>
-      <w:proofErr w:type="spellStart"/>
+      </w:pPr>
       <w:r>
         <w:rPr>
           <w:rStyle w:val="Lienhypertexte"/>
@@ -5522,9 +4812,8 @@
           <w:u w:val="none"/>
           <w:shd w:val="clear" w:color="auto" w:fill="FFFFFF"/>
         </w:rPr>
-        <w:t>Émy</w:t>
-      </w:r>
-      <w:proofErr w:type="spellEnd"/>
+        <w:t xml:space="preserve">D’après leurs études ont peut constater que </w:t>
+      </w:r>
       <w:r>
         <w:rPr>
           <w:rStyle w:val="Lienhypertexte"/>
@@ -5532,7 +4821,7 @@
           <w:u w:val="none"/>
           <w:shd w:val="clear" w:color="auto" w:fill="FFFFFF"/>
         </w:rPr>
-        <w:t>, X</w:t>
+        <w:t xml:space="preserve">le stress générer par </w:t>
       </w:r>
       <w:r>
         <w:rPr>
@@ -5541,7 +4830,7 @@
           <w:u w:val="none"/>
           <w:shd w:val="clear" w:color="auto" w:fill="FFFFFF"/>
         </w:rPr>
-        <w:t>.</w:t>
+        <w:t>le cortisol</w:t>
       </w:r>
       <w:r>
         <w:rPr>
@@ -5550,9 +4839,8 @@
           <w:u w:val="none"/>
           <w:shd w:val="clear" w:color="auto" w:fill="FFFFFF"/>
         </w:rPr>
-        <w:t xml:space="preserve"> </w:t>
-      </w:r>
-      <w:proofErr w:type="spellStart"/>
+        <w:t xml:space="preserve"> à un facteur d’anxiété et que pour se soulager </w:t>
+      </w:r>
       <w:r>
         <w:rPr>
           <w:rStyle w:val="Lienhypertexte"/>
@@ -5560,9 +4848,8 @@
           <w:u w:val="none"/>
           <w:shd w:val="clear" w:color="auto" w:fill="FFFFFF"/>
         </w:rPr>
-        <w:t>Bertagna</w:t>
-      </w:r>
-      <w:proofErr w:type="spellEnd"/>
+        <w:t>les patients on tendance à manger au moment d’une hausse de cortisol</w:t>
+      </w:r>
       <w:r>
         <w:rPr>
           <w:rStyle w:val="Lienhypertexte"/>
@@ -5570,146 +4857,18 @@
           <w:u w:val="none"/>
           <w:shd w:val="clear" w:color="auto" w:fill="FFFFFF"/>
         </w:rPr>
-        <w:t>, J</w:t>
-      </w:r>
-      <w:r>
+        <w:t>.</w:t>
+      </w:r>
+    </w:p>
+    <w:p>
+      <w:pPr>
+        <w:pStyle w:val="Corpsdetexte"/>
         <w:rPr>
           <w:rStyle w:val="Lienhypertexte"/>
           <w:color w:val="000000"/>
           <w:u w:val="none"/>
           <w:shd w:val="clear" w:color="auto" w:fill="FFFFFF"/>
         </w:rPr>
-        <w:t>.</w:t>
-      </w:r>
-      <w:r>
-        <w:rPr>
-          <w:rStyle w:val="Lienhypertexte"/>
-          <w:color w:val="000000"/>
-          <w:u w:val="none"/>
-          <w:shd w:val="clear" w:color="auto" w:fill="FFFFFF"/>
-        </w:rPr>
-        <w:t xml:space="preserve"> Kuhn, H</w:t>
-      </w:r>
-      <w:r>
-        <w:rPr>
-          <w:rStyle w:val="Lienhypertexte"/>
-          <w:color w:val="000000"/>
-          <w:u w:val="none"/>
-          <w:shd w:val="clear" w:color="auto" w:fill="FFFFFF"/>
-        </w:rPr>
-        <w:t>.</w:t>
-      </w:r>
-      <w:r>
-        <w:rPr>
-          <w:rStyle w:val="Lienhypertexte"/>
-          <w:color w:val="000000"/>
-          <w:u w:val="none"/>
-          <w:shd w:val="clear" w:color="auto" w:fill="FFFFFF"/>
-        </w:rPr>
-        <w:t xml:space="preserve"> Vaudry, H</w:t>
-      </w:r>
-      <w:r>
-        <w:rPr>
-          <w:rStyle w:val="Lienhypertexte"/>
-          <w:color w:val="000000"/>
-          <w:u w:val="none"/>
-          <w:shd w:val="clear" w:color="auto" w:fill="FFFFFF"/>
-        </w:rPr>
-        <w:t>.</w:t>
-      </w:r>
-      <w:r>
-        <w:rPr>
-          <w:rStyle w:val="Lienhypertexte"/>
-          <w:color w:val="000000"/>
-          <w:u w:val="none"/>
-          <w:shd w:val="clear" w:color="auto" w:fill="FFFFFF"/>
-        </w:rPr>
-        <w:t xml:space="preserve"> Lefebvre</w:t>
-      </w:r>
-      <w:r>
-        <w:rPr>
-          <w:rStyle w:val="Lienhypertexte"/>
-          <w:color w:val="000000"/>
-          <w:u w:val="none"/>
-          <w:shd w:val="clear" w:color="auto" w:fill="FFFFFF"/>
-        </w:rPr>
-        <w:t xml:space="preserve"> , 2005 ) </w:t>
-      </w:r>
-    </w:p>
-    <w:p>
-      <w:pPr>
-        <w:pStyle w:val="Corpsdetexte"/>
-        <w:rPr>
-          <w:rStyle w:val="Lienhypertexte"/>
-          <w:color w:val="000000"/>
-          <w:u w:val="none"/>
-          <w:shd w:val="clear" w:color="auto" w:fill="FFFFFF"/>
-        </w:rPr>
-      </w:pPr>
-      <w:r>
-        <w:rPr>
-          <w:rStyle w:val="Lienhypertexte"/>
-          <w:color w:val="000000"/>
-          <w:u w:val="none"/>
-          <w:shd w:val="clear" w:color="auto" w:fill="FFFFFF"/>
-        </w:rPr>
-        <w:t xml:space="preserve">D’après leurs études ont peut constater que </w:t>
-      </w:r>
-      <w:r>
-        <w:rPr>
-          <w:rStyle w:val="Lienhypertexte"/>
-          <w:color w:val="000000"/>
-          <w:u w:val="none"/>
-          <w:shd w:val="clear" w:color="auto" w:fill="FFFFFF"/>
-        </w:rPr>
-        <w:t xml:space="preserve">le stress générer par </w:t>
-      </w:r>
-      <w:r>
-        <w:rPr>
-          <w:rStyle w:val="Lienhypertexte"/>
-          <w:color w:val="000000"/>
-          <w:u w:val="none"/>
-          <w:shd w:val="clear" w:color="auto" w:fill="FFFFFF"/>
-        </w:rPr>
-        <w:t>le cortisol</w:t>
-      </w:r>
-      <w:r>
-        <w:rPr>
-          <w:rStyle w:val="Lienhypertexte"/>
-          <w:color w:val="000000"/>
-          <w:u w:val="none"/>
-          <w:shd w:val="clear" w:color="auto" w:fill="FFFFFF"/>
-        </w:rPr>
-        <w:t xml:space="preserve"> à un facteur d’anxiété et que pour se soulager </w:t>
-      </w:r>
-      <w:r>
-        <w:rPr>
-          <w:rStyle w:val="Lienhypertexte"/>
-          <w:color w:val="000000"/>
-          <w:u w:val="none"/>
-          <w:shd w:val="clear" w:color="auto" w:fill="FFFFFF"/>
-        </w:rPr>
-        <w:t>les patients on tendance à manger au moment d’une hausse de cortisol</w:t>
-      </w:r>
-      <w:r>
-        <w:rPr>
-          <w:rStyle w:val="Lienhypertexte"/>
-          <w:color w:val="000000"/>
-          <w:u w:val="none"/>
-          <w:shd w:val="clear" w:color="auto" w:fill="FFFFFF"/>
-        </w:rPr>
-        <w:t>.</w:t>
-      </w:r>
-    </w:p>
-    <w:p>
-      <w:pPr>
-        <w:pStyle w:val="Corpsdetexte"/>
-        <w:rPr>
-          <w:rStyle w:val="Lienhypertexte"/>
-          <w:color w:val="000000"/>
-          <w:u w:val="none"/>
-          <w:shd w:val="clear" w:color="auto" w:fill="FFFFFF"/>
-        </w:rPr>
       </w:pPr>
     </w:p>
     <w:p>
@@ -5834,16 +4993,22 @@
         <w:rPr>
           <w:lang w:eastAsia="fr-BE"/>
         </w:rPr>
-        <w:t xml:space="preserve">Pour analyser les données des utilisateurs. Je vais utiliser un Dashboard qui sera implémenter en React. Les données vont être envoyer par mon backend et mon frontend va faire des requêtes sur mon backend pour avoir toutes les données qu’il lui </w:t>
-      </w:r>
-      <w:proofErr w:type="gramStart"/>
-      <w:r>
-        <w:rPr>
-          <w:lang w:eastAsia="fr-BE"/>
-        </w:rPr>
-        <w:t>intéressent .</w:t>
-      </w:r>
-      <w:proofErr w:type="gramEnd"/>
+        <w:t xml:space="preserve">Pour analyser les données des utilisateurs. Je vais utiliser un Dashboard qui sera implémenter en React. Les données vont être envoyer par mon backend et mon frontend va faire des requêtes sur mon backend pour avoir toutes les données </w:t>
+      </w:r>
+      <w:r>
+        <w:rPr>
+          <w:lang w:eastAsia="fr-BE"/>
+        </w:rPr>
+        <w:t>qu’ils lui intéressent.</w:t>
+      </w:r>
+    </w:p>
+    <w:p>
+      <w:pPr>
+        <w:pStyle w:val="Titre3"/>
+      </w:pPr>
+      <w:r>
+        <w:t>Frontend Dashboard</w:t>
+      </w:r>
     </w:p>
     <w:p>
       <w:pPr>
@@ -5852,6 +5017,633 @@
           <w:lang w:eastAsia="fr-BE"/>
         </w:rPr>
       </w:pPr>
+      <w:r>
+        <w:rPr>
+          <w:lang w:eastAsia="fr-BE"/>
+        </w:rPr>
+        <w:t xml:space="preserve">Pour mon étude, </w:t>
+      </w:r>
+      <w:r>
+        <w:rPr>
+          <w:lang w:eastAsia="fr-BE"/>
+        </w:rPr>
+        <w:t>la technologie utilisée</w:t>
+      </w:r>
+      <w:r>
+        <w:rPr>
+          <w:lang w:eastAsia="fr-BE"/>
+        </w:rPr>
+        <w:t xml:space="preserve"> est du React car beaucoup de librairies </w:t>
+      </w:r>
+      <w:r>
+        <w:rPr>
+          <w:lang w:eastAsia="fr-BE"/>
+        </w:rPr>
+        <w:t xml:space="preserve">en Javascript pour </w:t>
+      </w:r>
+      <w:r>
+        <w:rPr>
+          <w:lang w:eastAsia="fr-BE"/>
+        </w:rPr>
+        <w:t xml:space="preserve">des graphiques </w:t>
+      </w:r>
+      <w:r>
+        <w:rPr>
+          <w:lang w:eastAsia="fr-BE"/>
+        </w:rPr>
+        <w:t>qui permet d</w:t>
+      </w:r>
+      <w:r>
+        <w:rPr>
+          <w:lang w:eastAsia="fr-BE"/>
+        </w:rPr>
+        <w:t xml:space="preserve">’analyse </w:t>
+      </w:r>
+      <w:r>
+        <w:rPr>
+          <w:lang w:eastAsia="fr-BE"/>
+        </w:rPr>
+        <w:t>les données des évaluations des étudiants ont été optimiser pour du React.</w:t>
+      </w:r>
+    </w:p>
+    <w:p>
+      <w:pPr>
+        <w:pStyle w:val="Titre4"/>
+      </w:pPr>
+      <w:r>
+        <w:t>React composants</w:t>
+      </w:r>
+    </w:p>
+    <w:p>
+      <w:pPr>
+        <w:rPr>
+          <w:lang w:eastAsia="fr-BE"/>
+        </w:rPr>
+      </w:pPr>
+      <w:r>
+        <w:rPr>
+          <w:lang w:eastAsia="fr-BE"/>
+        </w:rPr>
+        <w:t>React permet de créer des composants sont des sous ensemble de page qui permet de rendre le site single page.</w:t>
+      </w:r>
+    </w:p>
+    <w:p>
+      <w:pPr>
+        <w:pStyle w:val="Titre4"/>
+      </w:pPr>
+      <w:r>
+        <w:t xml:space="preserve">Evaluations </w:t>
+      </w:r>
+    </w:p>
+    <w:p>
+      <w:pPr>
+        <w:rPr>
+          <w:lang w:eastAsia="fr-BE"/>
+        </w:rPr>
+      </w:pPr>
+      <w:r>
+        <w:rPr>
+          <w:lang w:eastAsia="fr-BE"/>
+        </w:rPr>
+        <w:t>Pour les évaluations</w:t>
+      </w:r>
+      <w:r>
+        <w:rPr>
+          <w:lang w:eastAsia="fr-BE"/>
+        </w:rPr>
+        <w:t xml:space="preserve">, Ils sont enregistrer dans le backend et grâce à une requête à l’api qui permet de récupérer tout les évaluations réaliser sur les étudiants  pour consulter les données il est possible de filtrer par nom évaluations. </w:t>
+      </w:r>
+      <w:r>
+        <w:rPr>
+          <w:lang w:eastAsia="fr-BE"/>
+        </w:rPr>
+        <w:t xml:space="preserve"> </w:t>
+      </w:r>
+    </w:p>
+    <w:p>
+      <w:pPr>
+        <w:rPr>
+          <w:lang w:eastAsia="fr-BE"/>
+        </w:rPr>
+      </w:pPr>
+    </w:p>
+    <w:p>
+      <w:pPr>
+        <w:keepNext/>
+        <w:jc w:val="center"/>
+      </w:pPr>
+      <w:r>
+        <w:rPr>
+          <w:noProof/>
+        </w:rPr>
+        <w:drawing>
+          <wp:inline distT="0" distB="0" distL="0" distR="0" wp14:anchorId="03EB4908" wp14:editId="65AB82DA">
+            <wp:extent cx="6123940" cy="2602230"/>
+            <wp:effectExtent l="0" t="0" r="0" b="7620"/>
+            <wp:docPr id="7" name="Image 7" descr="Une image contenant texte, capture d’écran, intérieur&#10;&#10;Description générée automatiquement"/>
+            <wp:cNvGraphicFramePr>
+              <a:graphicFrameLocks xmlns:a="http://schemas.openxmlformats.org/drawingml/2006/main" noChangeAspect="1"/>
+            </wp:cNvGraphicFramePr>
+            <a:graphic xmlns:a="http://schemas.openxmlformats.org/drawingml/2006/main">
+              <a:graphicData uri="http://schemas.openxmlformats.org/drawingml/2006/picture">
+                <pic:pic xmlns:pic="http://schemas.openxmlformats.org/drawingml/2006/picture">
+                  <pic:nvPicPr>
+                    <pic:cNvPr id="7" name="Image 7" descr="Une image contenant texte, capture d’écran, intérieur&#10;&#10;Description générée automatiquement"/>
+                    <pic:cNvPicPr/>
+                  </pic:nvPicPr>
+                  <pic:blipFill>
+                    <a:blip r:embed="rId14"/>
+                    <a:stretch>
+                      <a:fillRect/>
+                    </a:stretch>
+                  </pic:blipFill>
+                  <pic:spPr>
+                    <a:xfrm>
+                      <a:off x="0" y="0"/>
+                      <a:ext cx="6123940" cy="2602230"/>
+                    </a:xfrm>
+                    <a:prstGeom prst="rect">
+                      <a:avLst/>
+                    </a:prstGeom>
+                  </pic:spPr>
+                </pic:pic>
+              </a:graphicData>
+            </a:graphic>
+          </wp:inline>
+        </w:drawing>
+      </w:r>
+    </w:p>
+    <w:p>
+      <w:pPr>
+        <w:pStyle w:val="Lgende"/>
+        <w:rPr>
+          <w:lang w:eastAsia="fr-BE"/>
+        </w:rPr>
+      </w:pPr>
+      <w:r>
+        <w:t xml:space="preserve">Figure </w:t>
+      </w:r>
+      <w:r>
+        <w:fldChar w:fldCharType="begin"/>
+      </w:r>
+      <w:r>
+        <w:instrText xml:space="preserve"> SEQ Figure \* ARABIC </w:instrText>
+      </w:r>
+      <w:r>
+        <w:fldChar w:fldCharType="separate"/>
+      </w:r>
+      <w:r>
+        <w:rPr>
+          <w:noProof/>
+        </w:rPr>
+        <w:t>4</w:t>
+      </w:r>
+      <w:r>
+        <w:fldChar w:fldCharType="end"/>
+      </w:r>
+      <w:r>
+        <w:t xml:space="preserve">: Consultations </w:t>
+      </w:r>
+      <w:r>
+        <w:t>des différentes évaluations</w:t>
+      </w:r>
+      <w:r>
+        <w:t xml:space="preserve"> réaliser sur les étudiants</w:t>
+      </w:r>
+    </w:p>
+    <w:p>
+      <w:pPr>
+        <w:pStyle w:val="Corpsdetexte"/>
+        <w:rPr>
+          <w:lang w:eastAsia="fr-BE"/>
+        </w:rPr>
+      </w:pPr>
+      <w:r>
+        <w:rPr>
+          <w:lang w:eastAsia="fr-BE"/>
+        </w:rPr>
+        <w:t>Si</w:t>
+      </w:r>
+      <w:r>
+        <w:rPr>
+          <w:lang w:eastAsia="fr-BE"/>
+        </w:rPr>
+        <w:t xml:space="preserve"> on clique sur plus on peut voir les données sur l’évaluations en général et les étudiants qui ont participé à cette étude.</w:t>
+      </w:r>
+    </w:p>
+    <w:p>
+      <w:pPr>
+        <w:jc w:val="left"/>
+        <w:rPr>
+          <w:lang w:eastAsia="fr-BE"/>
+        </w:rPr>
+      </w:pPr>
+      <w:r>
+        <w:rPr>
+          <w:lang w:eastAsia="fr-BE"/>
+        </w:rPr>
+        <w:br w:type="page"/>
+      </w:r>
+    </w:p>
+    <w:p>
+      <w:pPr>
+        <w:pStyle w:val="Titre4"/>
+      </w:pPr>
+      <w:r>
+        <w:lastRenderedPageBreak/>
+        <w:t xml:space="preserve">Une </w:t>
+      </w:r>
+      <w:r>
+        <w:t>évaluation</w:t>
+      </w:r>
+    </w:p>
+    <w:p>
+      <w:pPr>
+        <w:rPr>
+          <w:lang w:eastAsia="fr-BE"/>
+        </w:rPr>
+      </w:pPr>
+      <w:r>
+        <w:rPr>
+          <w:lang w:eastAsia="fr-BE"/>
+        </w:rPr>
+        <w:t>Une évaluation est composée de plusieurs de données :</w:t>
+      </w:r>
+    </w:p>
+    <w:p>
+      <w:pPr>
+        <w:pStyle w:val="Paragraphedeliste"/>
+        <w:numPr>
+          <w:ilvl w:val="0"/>
+          <w:numId w:val="28"/>
+        </w:numPr>
+        <w:rPr>
+          <w:lang w:eastAsia="fr-BE"/>
+        </w:rPr>
+      </w:pPr>
+      <w:r>
+        <w:rPr>
+          <w:lang w:eastAsia="fr-BE"/>
+        </w:rPr>
+        <w:t>Données sur descriptifs sur l’évaluation</w:t>
+      </w:r>
+    </w:p>
+    <w:p>
+      <w:pPr>
+        <w:pStyle w:val="Paragraphedeliste"/>
+        <w:numPr>
+          <w:ilvl w:val="1"/>
+          <w:numId w:val="28"/>
+        </w:numPr>
+        <w:rPr>
+          <w:lang w:eastAsia="fr-BE"/>
+        </w:rPr>
+      </w:pPr>
+      <w:r>
+        <w:rPr>
+          <w:lang w:eastAsia="fr-BE"/>
+        </w:rPr>
+        <w:t>Nom</w:t>
+      </w:r>
+    </w:p>
+    <w:p>
+      <w:pPr>
+        <w:pStyle w:val="Paragraphedeliste"/>
+        <w:numPr>
+          <w:ilvl w:val="1"/>
+          <w:numId w:val="28"/>
+        </w:numPr>
+        <w:rPr>
+          <w:lang w:eastAsia="fr-BE"/>
+        </w:rPr>
+      </w:pPr>
+      <w:r>
+        <w:rPr>
+          <w:lang w:eastAsia="fr-BE"/>
+        </w:rPr>
+        <w:t>Date</w:t>
+      </w:r>
+    </w:p>
+    <w:p>
+      <w:pPr>
+        <w:pStyle w:val="Paragraphedeliste"/>
+        <w:numPr>
+          <w:ilvl w:val="1"/>
+          <w:numId w:val="28"/>
+        </w:numPr>
+        <w:rPr>
+          <w:lang w:eastAsia="fr-BE"/>
+        </w:rPr>
+      </w:pPr>
+      <w:r>
+        <w:rPr>
+          <w:lang w:eastAsia="fr-BE"/>
+        </w:rPr>
+        <w:t xml:space="preserve">Identifiant de l’évaluation </w:t>
+      </w:r>
+    </w:p>
+    <w:p>
+      <w:pPr>
+        <w:pStyle w:val="Paragraphedeliste"/>
+        <w:numPr>
+          <w:ilvl w:val="1"/>
+          <w:numId w:val="28"/>
+        </w:numPr>
+        <w:rPr>
+          <w:lang w:eastAsia="fr-BE"/>
+        </w:rPr>
+      </w:pPr>
+      <w:r>
+        <w:rPr>
+          <w:lang w:eastAsia="fr-BE"/>
+        </w:rPr>
+        <w:t>Description de l’évaluation</w:t>
+      </w:r>
+    </w:p>
+    <w:p>
+      <w:pPr>
+        <w:pStyle w:val="Paragraphedeliste"/>
+        <w:numPr>
+          <w:ilvl w:val="0"/>
+          <w:numId w:val="28"/>
+        </w:numPr>
+        <w:rPr>
+          <w:lang w:eastAsia="fr-BE"/>
+        </w:rPr>
+      </w:pPr>
+      <w:r>
+        <w:rPr>
+          <w:lang w:eastAsia="fr-BE"/>
+        </w:rPr>
+        <w:t>Données pour l’analyse de l’évaluation</w:t>
+      </w:r>
+    </w:p>
+    <w:p>
+      <w:pPr>
+        <w:pStyle w:val="Paragraphedeliste"/>
+        <w:numPr>
+          <w:ilvl w:val="1"/>
+          <w:numId w:val="28"/>
+        </w:numPr>
+        <w:rPr>
+          <w:lang w:eastAsia="fr-BE"/>
+        </w:rPr>
+      </w:pPr>
+      <w:r>
+        <w:rPr>
+          <w:lang w:eastAsia="fr-BE"/>
+        </w:rPr>
+        <w:t>Les données en moyenne de l’évaluation (un tableau de données)</w:t>
+      </w:r>
+    </w:p>
+    <w:p>
+      <w:pPr>
+        <w:pStyle w:val="Paragraphedeliste"/>
+        <w:numPr>
+          <w:ilvl w:val="1"/>
+          <w:numId w:val="28"/>
+        </w:numPr>
+        <w:rPr>
+          <w:lang w:eastAsia="fr-BE"/>
+        </w:rPr>
+      </w:pPr>
+      <w:r>
+        <w:rPr>
+          <w:lang w:eastAsia="fr-BE"/>
+        </w:rPr>
+        <w:t>La donnée en moyenne durant toutes la durée de l’évaluation</w:t>
+      </w:r>
+    </w:p>
+    <w:p>
+      <w:pPr>
+        <w:pStyle w:val="Paragraphedeliste"/>
+        <w:numPr>
+          <w:ilvl w:val="1"/>
+          <w:numId w:val="28"/>
+        </w:numPr>
+        <w:rPr>
+          <w:lang w:eastAsia="fr-BE"/>
+        </w:rPr>
+      </w:pPr>
+      <w:r>
+        <w:rPr>
+          <w:lang w:eastAsia="fr-BE"/>
+        </w:rPr>
+        <w:t>Les données</w:t>
+      </w:r>
+      <w:r>
+        <w:rPr>
+          <w:lang w:eastAsia="fr-BE"/>
+        </w:rPr>
+        <w:t xml:space="preserve"> de l’évaluation sur</w:t>
+      </w:r>
+      <w:r>
+        <w:rPr>
+          <w:lang w:eastAsia="fr-BE"/>
+        </w:rPr>
+        <w:t xml:space="preserve"> chaque étudiant </w:t>
+      </w:r>
+    </w:p>
+    <w:p>
+      <w:pPr>
+        <w:pStyle w:val="Paragraphedeliste"/>
+        <w:numPr>
+          <w:ilvl w:val="0"/>
+          <w:numId w:val="28"/>
+        </w:numPr>
+        <w:rPr>
+          <w:lang w:eastAsia="fr-BE"/>
+        </w:rPr>
+      </w:pPr>
+      <w:r>
+        <w:rPr>
+          <w:lang w:eastAsia="fr-BE"/>
+        </w:rPr>
+        <w:t xml:space="preserve">Données sur les étudiants </w:t>
+      </w:r>
+    </w:p>
+    <w:p>
+      <w:pPr>
+        <w:rPr>
+          <w:lang w:eastAsia="fr-BE"/>
+        </w:rPr>
+      </w:pPr>
+      <w:r>
+        <w:rPr>
+          <w:lang w:eastAsia="fr-BE"/>
+        </w:rPr>
+        <w:t>Dans une évaluation</w:t>
+      </w:r>
+      <w:r>
+        <w:rPr>
+          <w:lang w:eastAsia="fr-BE"/>
+        </w:rPr>
+        <w:t>,</w:t>
+      </w:r>
+      <w:r>
+        <w:rPr>
+          <w:lang w:eastAsia="fr-BE"/>
+        </w:rPr>
+        <w:t xml:space="preserve"> il est possible de voir en détails en quoi consiste ce</w:t>
+      </w:r>
+      <w:r>
+        <w:rPr>
+          <w:lang w:eastAsia="fr-BE"/>
+        </w:rPr>
+        <w:t>tte évaluation et de comprendre le but de cette évaluation.</w:t>
+      </w:r>
+    </w:p>
+    <w:p>
+      <w:pPr>
+        <w:rPr>
+          <w:lang w:eastAsia="fr-BE"/>
+        </w:rPr>
+      </w:pPr>
+    </w:p>
+    <w:p>
+      <w:pPr>
+        <w:pStyle w:val="Corpsdetexte"/>
+        <w:keepNext/>
+        <w:jc w:val="center"/>
+      </w:pPr>
+      <w:r>
+        <w:rPr>
+          <w:noProof/>
+        </w:rPr>
+        <w:drawing>
+          <wp:inline distT="0" distB="0" distL="0" distR="0" wp14:anchorId="14BBF139" wp14:editId="61287A0C">
+            <wp:extent cx="6123940" cy="1105231"/>
+            <wp:effectExtent l="0" t="0" r="0" b="0"/>
+            <wp:docPr id="8" name="Image 8"/>
+            <wp:cNvGraphicFramePr>
+              <a:graphicFrameLocks xmlns:a="http://schemas.openxmlformats.org/drawingml/2006/main" noChangeAspect="1"/>
+            </wp:cNvGraphicFramePr>
+            <a:graphic xmlns:a="http://schemas.openxmlformats.org/drawingml/2006/main">
+              <a:graphicData uri="http://schemas.openxmlformats.org/drawingml/2006/picture">
+                <pic:pic xmlns:pic="http://schemas.openxmlformats.org/drawingml/2006/picture">
+                  <pic:nvPicPr>
+                    <pic:cNvPr id="1" name=""/>
+                    <pic:cNvPicPr/>
+                  </pic:nvPicPr>
+                  <pic:blipFill rotWithShape="1">
+                    <a:blip r:embed="rId15"/>
+                    <a:srcRect b="19196"/>
+                    <a:stretch/>
+                  </pic:blipFill>
+                  <pic:spPr bwMode="auto">
+                    <a:xfrm>
+                      <a:off x="0" y="0"/>
+                      <a:ext cx="6123940" cy="1105231"/>
+                    </a:xfrm>
+                    <a:prstGeom prst="rect">
+                      <a:avLst/>
+                    </a:prstGeom>
+                    <a:ln>
+                      <a:noFill/>
+                    </a:ln>
+                    <a:extLst>
+                      <a:ext uri="{53640926-AAD7-44D8-BBD7-CCE9431645EC}">
+                        <a14:shadowObscured xmlns:a14="http://schemas.microsoft.com/office/drawing/2010/main"/>
+                      </a:ext>
+                    </a:extLst>
+                  </pic:spPr>
+                </pic:pic>
+              </a:graphicData>
+            </a:graphic>
+          </wp:inline>
+        </w:drawing>
+      </w:r>
+    </w:p>
+    <w:p>
+      <w:pPr>
+        <w:pStyle w:val="Lgende"/>
+      </w:pPr>
+      <w:r>
+        <w:t xml:space="preserve">Figure </w:t>
+      </w:r>
+      <w:r>
+        <w:fldChar w:fldCharType="begin"/>
+      </w:r>
+      <w:r>
+        <w:instrText xml:space="preserve"> SEQ Figure \* ARABIC </w:instrText>
+      </w:r>
+      <w:r>
+        <w:fldChar w:fldCharType="separate"/>
+      </w:r>
+      <w:r>
+        <w:rPr>
+          <w:noProof/>
+        </w:rPr>
+        <w:t>5</w:t>
+      </w:r>
+      <w:r>
+        <w:fldChar w:fldCharType="end"/>
+      </w:r>
+      <w:r>
+        <w:t>: Descriptif de l'évaluation</w:t>
+      </w:r>
+    </w:p>
+    <w:p>
+      <w:r>
+        <w:t xml:space="preserve">Dans l’analyse de l’évaluation, il sera </w:t>
+      </w:r>
+      <w:r>
+        <w:t>d’afficher les données en moyenne</w:t>
+      </w:r>
+      <w:r>
+        <w:t xml:space="preserve"> de faire </w:t>
+      </w:r>
+      <w:r>
+        <w:t>une moyenne</w:t>
+      </w:r>
+    </w:p>
+    <w:p>
+      <w:pPr>
+        <w:pStyle w:val="Lgende"/>
+        <w:rPr>
+          <w:lang w:eastAsia="fr-BE"/>
+        </w:rPr>
+      </w:pPr>
+      <w:r>
+        <w:rPr>
+          <w:noProof/>
+        </w:rPr>
+        <w:drawing>
+          <wp:inline distT="0" distB="0" distL="0" distR="0" wp14:anchorId="2DEB51A7" wp14:editId="2FCA7EDF">
+            <wp:extent cx="6123940" cy="3173730"/>
+            <wp:effectExtent l="0" t="0" r="0" b="7620"/>
+            <wp:docPr id="9" name="Image 9"/>
+            <wp:cNvGraphicFramePr>
+              <a:graphicFrameLocks xmlns:a="http://schemas.openxmlformats.org/drawingml/2006/main" noChangeAspect="1"/>
+            </wp:cNvGraphicFramePr>
+            <a:graphic xmlns:a="http://schemas.openxmlformats.org/drawingml/2006/main">
+              <a:graphicData uri="http://schemas.openxmlformats.org/drawingml/2006/picture">
+                <pic:pic xmlns:pic="http://schemas.openxmlformats.org/drawingml/2006/picture">
+                  <pic:nvPicPr>
+                    <pic:cNvPr id="1" name=""/>
+                    <pic:cNvPicPr/>
+                  </pic:nvPicPr>
+                  <pic:blipFill>
+                    <a:blip r:embed="rId16"/>
+                    <a:stretch>
+                      <a:fillRect/>
+                    </a:stretch>
+                  </pic:blipFill>
+                  <pic:spPr>
+                    <a:xfrm>
+                      <a:off x="0" y="0"/>
+                      <a:ext cx="6128471" cy="3176078"/>
+                    </a:xfrm>
+                    <a:prstGeom prst="rect">
+                      <a:avLst/>
+                    </a:prstGeom>
+                  </pic:spPr>
+                </pic:pic>
+              </a:graphicData>
+            </a:graphic>
+          </wp:inline>
+        </w:drawing>
+      </w:r>
     </w:p>
     <w:p>
       <w:pPr>
@@ -5917,6 +5709,7 @@
         <w:rPr>
           <w:lang w:eastAsia="fr-BE"/>
         </w:rPr>
+        <w:lastRenderedPageBreak/>
         <w:t>Les données récoltées par les étudiants :</w:t>
       </w:r>
     </w:p>
@@ -6045,9 +5838,9 @@
             <o:lock v:ext="edit" aspectratio="t"/>
           </v:shapetype>
           <v:shape id="_x0000_i1025" type="#_x0000_t75" style="width:453.9pt;height:155.25pt" o:ole="">
-            <v:imagedata r:id="rId14" o:title=""/>
+            <v:imagedata r:id="rId17" o:title=""/>
           </v:shape>
-          <o:OLEObject Type="Embed" ProgID="Word.OpenDocumentText.12" ShapeID="_x0000_i1025" DrawAspect="Content" ObjectID="_1712350214" r:id="rId15"/>
+          <o:OLEObject Type="Embed" ProgID="Word.OpenDocumentText.12" ShapeID="_x0000_i1025" DrawAspect="Content" ObjectID="_1712352320" r:id="rId18"/>
         </w:object>
       </w:r>
     </w:p>
@@ -6074,7 +5867,7 @@
         <w:rPr>
           <w:noProof/>
         </w:rPr>
-        <w:t>4</w:t>
+        <w:t>6</w:t>
       </w:r>
       <w:r>
         <w:fldChar w:fldCharType="end"/>
@@ -6082,16 +5875,11 @@
       <w:r>
         <w:t xml:space="preserve"> : Exemple de format </w:t>
       </w:r>
-      <w:proofErr w:type="spellStart"/>
       <w:r>
         <w:t>j</w:t>
       </w:r>
       <w:r>
-        <w:t>son</w:t>
-      </w:r>
-      <w:proofErr w:type="spellEnd"/>
-      <w:r>
-        <w:t xml:space="preserve"> d’un étudiant </w:t>
+        <w:t xml:space="preserve">son d’un étudiant </w:t>
       </w:r>
     </w:p>
     <w:p>
@@ -6190,7 +5978,6 @@
         <w:rPr>
           <w:lang w:eastAsia="fr-BE"/>
         </w:rPr>
-        <w:lastRenderedPageBreak/>
         <w:br w:type="page"/>
       </w:r>
     </w:p>
@@ -6335,33 +6122,11 @@
                   <w:lang w:val="en-US" w:eastAsia="fr-BE"/>
                 </w:rPr>
               </w:pPr>
-              <w:proofErr w:type="spellStart"/>
               <w:r>
                 <w:rPr>
                   <w:lang w:val="en-US" w:eastAsia="fr-BE"/>
                 </w:rPr>
-                <w:t>Gallasch</w:t>
-              </w:r>
-              <w:proofErr w:type="spellEnd"/>
-              <w:r>
-                <w:rPr>
-                  <w:lang w:val="en-US" w:eastAsia="fr-BE"/>
-                </w:rPr>
-                <w:t>, D., Conlon-</w:t>
-              </w:r>
-              <w:proofErr w:type="spellStart"/>
-              <w:r>
-                <w:rPr>
-                  <w:lang w:val="en-US" w:eastAsia="fr-BE"/>
-                </w:rPr>
-                <w:t>Leard</w:t>
-              </w:r>
-              <w:proofErr w:type="spellEnd"/>
-              <w:r>
-                <w:rPr>
-                  <w:lang w:val="en-US" w:eastAsia="fr-BE"/>
-                </w:rPr>
-                <w:t xml:space="preserve">, A., Hardy, M., Phillips, A., Van Kessel, G., &amp; Stiller, K. (2022). Variable levels of stress and anxiety reported by physiotherapy students during clinical placements: A cohort study. </w:t>
+                <w:t xml:space="preserve">Gallasch, D., Conlon-Leard, A., Hardy, M., Phillips, A., Van Kessel, G., &amp; Stiller, K. (2022). Variable levels of stress and anxiety reported by physiotherapy students during clinical placements: A cohort study. </w:t>
               </w:r>
               <w:r>
                 <w:rPr>
@@ -6443,25 +6208,7 @@
                   <w:shd w:val="clear" w:color="auto" w:fill="FFFFFF"/>
                   <w:lang w:val="en-GB"/>
                 </w:rPr>
-                <w:t xml:space="preserve">Kawachi, I., Sparrow, D., </w:t>
-              </w:r>
-              <w:proofErr w:type="spellStart"/>
-              <w:r>
-                <w:rPr>
-                  <w:color w:val="000000"/>
-                  <w:shd w:val="clear" w:color="auto" w:fill="FFFFFF"/>
-                  <w:lang w:val="en-GB"/>
-                </w:rPr>
-                <w:t>Vokonas</w:t>
-              </w:r>
-              <w:proofErr w:type="spellEnd"/>
-              <w:r>
-                <w:rPr>
-                  <w:color w:val="000000"/>
-                  <w:shd w:val="clear" w:color="auto" w:fill="FFFFFF"/>
-                  <w:lang w:val="en-GB"/>
-                </w:rPr>
-                <w:t>, P. S., &amp; Weiss, S. T. (1995). Decreased heart rate variability in men with phobic anxiety (data from the normative aging study). </w:t>
+                <w:t>Kawachi, I., Sparrow, D., Vokonas, P. S., &amp; Weiss, S. T. (1995). Decreased heart rate variability in men with phobic anxiety (data from the normative aging study). </w:t>
               </w:r>
               <w:r>
                 <w:rPr>
@@ -6516,7 +6263,7 @@
                 </w:rPr>
                 <w:t>(</w:t>
               </w:r>
-              <w:hyperlink r:id="rId16" w:history="1">
+              <w:hyperlink r:id="rId19" w:history="1">
                 <w:r>
                   <w:rPr>
                     <w:rStyle w:val="Lienhypertexte"/>
@@ -6564,9 +6311,8 @@
                   <w:shd w:val="clear" w:color="auto" w:fill="FFFFFF"/>
                   <w:lang w:val="en-US"/>
                 </w:rPr>
-                <w:t xml:space="preserve">Elin </w:t>
+                <w:t>Elin Lindsäter, Erland Axelsson, Sigrid Salomonsson, Fredrik Santoft, Brjánn Ljótsson, Torbjörn Åkerstedt, Mats Lekander, Erik Hedman-Lagerlöf,</w:t>
               </w:r>
-              <w:proofErr w:type="spellStart"/>
               <w:r>
                 <w:rPr>
                   <w:rStyle w:val="Lienhypertexte"/>
@@ -6575,9 +6321,8 @@
                   <w:shd w:val="clear" w:color="auto" w:fill="FFFFFF"/>
                   <w:lang w:val="en-US"/>
                 </w:rPr>
-                <w:t>Lindsäter</w:t>
+                <w:t xml:space="preserve"> </w:t>
               </w:r>
-              <w:proofErr w:type="spellEnd"/>
               <w:r>
                 <w:rPr>
                   <w:rStyle w:val="Lienhypertexte"/>
@@ -6586,9 +6331,8 @@
                   <w:shd w:val="clear" w:color="auto" w:fill="FFFFFF"/>
                   <w:lang w:val="en-US"/>
                 </w:rPr>
-                <w:t xml:space="preserve">, </w:t>
+                <w:t>The mediating role of insomnia severity in internet-based cognitive behavioral therapy for chronic stress: Secondary analysis of a randomized controlled trial,</w:t>
               </w:r>
-              <w:proofErr w:type="spellStart"/>
               <w:r>
                 <w:rPr>
                   <w:rStyle w:val="Lienhypertexte"/>
@@ -6597,9 +6341,8 @@
                   <w:shd w:val="clear" w:color="auto" w:fill="FFFFFF"/>
                   <w:lang w:val="en-US"/>
                 </w:rPr>
-                <w:t>Erland</w:t>
+                <w:t xml:space="preserve"> </w:t>
               </w:r>
-              <w:proofErr w:type="spellEnd"/>
               <w:r>
                 <w:rPr>
                   <w:rStyle w:val="Lienhypertexte"/>
@@ -6608,9 +6351,8 @@
                   <w:shd w:val="clear" w:color="auto" w:fill="FFFFFF"/>
                   <w:lang w:val="en-US"/>
                 </w:rPr>
-                <w:t xml:space="preserve"> </w:t>
+                <w:t>Behaviour Research and Therapy,</w:t>
               </w:r>
-              <w:proofErr w:type="spellStart"/>
               <w:r>
                 <w:rPr>
                   <w:rStyle w:val="Lienhypertexte"/>
@@ -6619,9 +6361,8 @@
                   <w:shd w:val="clear" w:color="auto" w:fill="FFFFFF"/>
                   <w:lang w:val="en-US"/>
                 </w:rPr>
-                <w:t>Axelsson</w:t>
+                <w:t xml:space="preserve"> </w:t>
               </w:r>
-              <w:proofErr w:type="spellEnd"/>
               <w:r>
                 <w:rPr>
                   <w:rStyle w:val="Lienhypertexte"/>
@@ -6630,9 +6371,8 @@
                   <w:shd w:val="clear" w:color="auto" w:fill="FFFFFF"/>
                   <w:lang w:val="en-US"/>
                 </w:rPr>
-                <w:t xml:space="preserve">, Sigrid </w:t>
+                <w:t>Volume 136,</w:t>
               </w:r>
-              <w:proofErr w:type="spellStart"/>
               <w:r>
                 <w:rPr>
                   <w:rStyle w:val="Lienhypertexte"/>
@@ -6641,9 +6381,8 @@
                   <w:shd w:val="clear" w:color="auto" w:fill="FFFFFF"/>
                   <w:lang w:val="en-US"/>
                 </w:rPr>
-                <w:t>Salomonsson</w:t>
+                <w:t xml:space="preserve"> </w:t>
               </w:r>
-              <w:proofErr w:type="spellEnd"/>
               <w:r>
                 <w:rPr>
                   <w:rStyle w:val="Lienhypertexte"/>
@@ -6652,9 +6391,8 @@
                   <w:shd w:val="clear" w:color="auto" w:fill="FFFFFF"/>
                   <w:lang w:val="en-US"/>
                 </w:rPr>
-                <w:t xml:space="preserve">, Fredrik </w:t>
+                <w:t>2021</w:t>
               </w:r>
-              <w:proofErr w:type="spellStart"/>
               <w:r>
                 <w:rPr>
                   <w:rStyle w:val="Lienhypertexte"/>
@@ -6663,9 +6401,8 @@
                   <w:shd w:val="clear" w:color="auto" w:fill="FFFFFF"/>
                   <w:lang w:val="en-US"/>
                 </w:rPr>
-                <w:t>Santoft</w:t>
+                <w:t xml:space="preserve"> </w:t>
               </w:r>
-              <w:proofErr w:type="spellEnd"/>
               <w:r>
                 <w:rPr>
                   <w:rStyle w:val="Lienhypertexte"/>
@@ -6674,9 +6411,8 @@
                   <w:shd w:val="clear" w:color="auto" w:fill="FFFFFF"/>
                   <w:lang w:val="en-US"/>
                 </w:rPr>
-                <w:t xml:space="preserve">, </w:t>
+                <w:t>,103782,</w:t>
               </w:r>
-              <w:proofErr w:type="spellStart"/>
               <w:r>
                 <w:rPr>
                   <w:rStyle w:val="Lienhypertexte"/>
@@ -6685,9 +6421,8 @@
                   <w:shd w:val="clear" w:color="auto" w:fill="FFFFFF"/>
                   <w:lang w:val="en-US"/>
                 </w:rPr>
-                <w:t>Brjánn</w:t>
+                <w:t xml:space="preserve"> </w:t>
               </w:r>
-              <w:proofErr w:type="spellEnd"/>
               <w:r>
                 <w:rPr>
                   <w:rStyle w:val="Lienhypertexte"/>
@@ -6696,9 +6431,8 @@
                   <w:shd w:val="clear" w:color="auto" w:fill="FFFFFF"/>
                   <w:lang w:val="en-US"/>
                 </w:rPr>
-                <w:t xml:space="preserve"> </w:t>
+                <w:t>ISSN 0005-7967,</w:t>
               </w:r>
-              <w:proofErr w:type="spellStart"/>
               <w:r>
                 <w:rPr>
                   <w:rStyle w:val="Lienhypertexte"/>
@@ -6707,250 +6441,9 @@
                   <w:shd w:val="clear" w:color="auto" w:fill="FFFFFF"/>
                   <w:lang w:val="en-US"/>
                 </w:rPr>
-                <w:t>Ljótsson</w:t>
-              </w:r>
-              <w:proofErr w:type="spellEnd"/>
-              <w:r>
-                <w:rPr>
-                  <w:rStyle w:val="Lienhypertexte"/>
-                  <w:color w:val="000000"/>
-                  <w:u w:val="none"/>
-                  <w:shd w:val="clear" w:color="auto" w:fill="FFFFFF"/>
-                  <w:lang w:val="en-US"/>
-                </w:rPr>
-                <w:t xml:space="preserve">, </w:t>
-              </w:r>
-              <w:proofErr w:type="spellStart"/>
-              <w:r>
-                <w:rPr>
-                  <w:rStyle w:val="Lienhypertexte"/>
-                  <w:color w:val="000000"/>
-                  <w:u w:val="none"/>
-                  <w:shd w:val="clear" w:color="auto" w:fill="FFFFFF"/>
-                  <w:lang w:val="en-US"/>
-                </w:rPr>
-                <w:t>Torbjörn</w:t>
-              </w:r>
-              <w:proofErr w:type="spellEnd"/>
-              <w:r>
-                <w:rPr>
-                  <w:rStyle w:val="Lienhypertexte"/>
-                  <w:color w:val="000000"/>
-                  <w:u w:val="none"/>
-                  <w:shd w:val="clear" w:color="auto" w:fill="FFFFFF"/>
-                  <w:lang w:val="en-US"/>
-                </w:rPr>
                 <w:t xml:space="preserve"> </w:t>
               </w:r>
-              <w:proofErr w:type="spellStart"/>
-              <w:r>
-                <w:rPr>
-                  <w:rStyle w:val="Lienhypertexte"/>
-                  <w:color w:val="000000"/>
-                  <w:u w:val="none"/>
-                  <w:shd w:val="clear" w:color="auto" w:fill="FFFFFF"/>
-                  <w:lang w:val="en-US"/>
-                </w:rPr>
-                <w:t>Åkerstedt</w:t>
-              </w:r>
-              <w:proofErr w:type="spellEnd"/>
-              <w:r>
-                <w:rPr>
-                  <w:rStyle w:val="Lienhypertexte"/>
-                  <w:color w:val="000000"/>
-                  <w:u w:val="none"/>
-                  <w:shd w:val="clear" w:color="auto" w:fill="FFFFFF"/>
-                  <w:lang w:val="en-US"/>
-                </w:rPr>
-                <w:t xml:space="preserve">, Mats </w:t>
-              </w:r>
-              <w:proofErr w:type="spellStart"/>
-              <w:r>
-                <w:rPr>
-                  <w:rStyle w:val="Lienhypertexte"/>
-                  <w:color w:val="000000"/>
-                  <w:u w:val="none"/>
-                  <w:shd w:val="clear" w:color="auto" w:fill="FFFFFF"/>
-                  <w:lang w:val="en-US"/>
-                </w:rPr>
-                <w:t>Lekander</w:t>
-              </w:r>
-              <w:proofErr w:type="spellEnd"/>
-              <w:r>
-                <w:rPr>
-                  <w:rStyle w:val="Lienhypertexte"/>
-                  <w:color w:val="000000"/>
-                  <w:u w:val="none"/>
-                  <w:shd w:val="clear" w:color="auto" w:fill="FFFFFF"/>
-                  <w:lang w:val="en-US"/>
-                </w:rPr>
-                <w:t xml:space="preserve">, Erik </w:t>
-              </w:r>
-              <w:proofErr w:type="spellStart"/>
-              <w:r>
-                <w:rPr>
-                  <w:rStyle w:val="Lienhypertexte"/>
-                  <w:color w:val="000000"/>
-                  <w:u w:val="none"/>
-                  <w:shd w:val="clear" w:color="auto" w:fill="FFFFFF"/>
-                  <w:lang w:val="en-US"/>
-                </w:rPr>
-                <w:t>Hedman-Lagerlöf</w:t>
-              </w:r>
-              <w:proofErr w:type="spellEnd"/>
-              <w:r>
-                <w:rPr>
-                  <w:rStyle w:val="Lienhypertexte"/>
-                  <w:color w:val="000000"/>
-                  <w:u w:val="none"/>
-                  <w:shd w:val="clear" w:color="auto" w:fill="FFFFFF"/>
-                  <w:lang w:val="en-US"/>
-                </w:rPr>
-                <w:t>,</w:t>
-              </w:r>
-              <w:r>
-                <w:rPr>
-                  <w:rStyle w:val="Lienhypertexte"/>
-                  <w:color w:val="000000"/>
-                  <w:u w:val="none"/>
-                  <w:shd w:val="clear" w:color="auto" w:fill="FFFFFF"/>
-                  <w:lang w:val="en-US"/>
-                </w:rPr>
-                <w:t xml:space="preserve"> </w:t>
-              </w:r>
-              <w:r>
-                <w:rPr>
-                  <w:rStyle w:val="Lienhypertexte"/>
-                  <w:color w:val="000000"/>
-                  <w:u w:val="none"/>
-                  <w:shd w:val="clear" w:color="auto" w:fill="FFFFFF"/>
-                  <w:lang w:val="en-US"/>
-                </w:rPr>
-                <w:t>The mediating role of insomnia severity in internet-based cognitive behavioral therapy for chronic stress: Secondary analysis of a randomized controlled trial,</w:t>
-              </w:r>
-              <w:r>
-                <w:rPr>
-                  <w:rStyle w:val="Lienhypertexte"/>
-                  <w:color w:val="000000"/>
-                  <w:u w:val="none"/>
-                  <w:shd w:val="clear" w:color="auto" w:fill="FFFFFF"/>
-                  <w:lang w:val="en-US"/>
-                </w:rPr>
-                <w:t xml:space="preserve"> </w:t>
-              </w:r>
-              <w:proofErr w:type="spellStart"/>
-              <w:r>
-                <w:rPr>
-                  <w:rStyle w:val="Lienhypertexte"/>
-                  <w:color w:val="000000"/>
-                  <w:u w:val="none"/>
-                  <w:shd w:val="clear" w:color="auto" w:fill="FFFFFF"/>
-                  <w:lang w:val="en-US"/>
-                </w:rPr>
-                <w:t>Behaviour</w:t>
-              </w:r>
-              <w:proofErr w:type="spellEnd"/>
-              <w:r>
-                <w:rPr>
-                  <w:rStyle w:val="Lienhypertexte"/>
-                  <w:color w:val="000000"/>
-                  <w:u w:val="none"/>
-                  <w:shd w:val="clear" w:color="auto" w:fill="FFFFFF"/>
-                  <w:lang w:val="en-US"/>
-                </w:rPr>
-                <w:t xml:space="preserve"> Research and Therapy,</w:t>
-              </w:r>
-              <w:r>
-                <w:rPr>
-                  <w:rStyle w:val="Lienhypertexte"/>
-                  <w:color w:val="000000"/>
-                  <w:u w:val="none"/>
-                  <w:shd w:val="clear" w:color="auto" w:fill="FFFFFF"/>
-                  <w:lang w:val="en-US"/>
-                </w:rPr>
-                <w:t xml:space="preserve"> </w:t>
-              </w:r>
-              <w:r>
-                <w:rPr>
-                  <w:rStyle w:val="Lienhypertexte"/>
-                  <w:color w:val="000000"/>
-                  <w:u w:val="none"/>
-                  <w:shd w:val="clear" w:color="auto" w:fill="FFFFFF"/>
-                  <w:lang w:val="en-US"/>
-                </w:rPr>
-                <w:t>Volume 136,</w:t>
-              </w:r>
-              <w:r>
-                <w:rPr>
-                  <w:rStyle w:val="Lienhypertexte"/>
-                  <w:color w:val="000000"/>
-                  <w:u w:val="none"/>
-                  <w:shd w:val="clear" w:color="auto" w:fill="FFFFFF"/>
-                  <w:lang w:val="en-US"/>
-                </w:rPr>
-                <w:t xml:space="preserve"> </w:t>
-              </w:r>
-              <w:r>
-                <w:rPr>
-                  <w:rStyle w:val="Lienhypertexte"/>
-                  <w:color w:val="000000"/>
-                  <w:u w:val="none"/>
-                  <w:shd w:val="clear" w:color="auto" w:fill="FFFFFF"/>
-                  <w:lang w:val="en-US"/>
-                </w:rPr>
-                <w:t>2021</w:t>
-              </w:r>
-              <w:r>
-                <w:rPr>
-                  <w:rStyle w:val="Lienhypertexte"/>
-                  <w:color w:val="000000"/>
-                  <w:u w:val="none"/>
-                  <w:shd w:val="clear" w:color="auto" w:fill="FFFFFF"/>
-                  <w:lang w:val="en-US"/>
-                </w:rPr>
-                <w:t xml:space="preserve"> </w:t>
-              </w:r>
-              <w:r>
-                <w:rPr>
-                  <w:rStyle w:val="Lienhypertexte"/>
-                  <w:color w:val="000000"/>
-                  <w:u w:val="none"/>
-                  <w:shd w:val="clear" w:color="auto" w:fill="FFFFFF"/>
-                  <w:lang w:val="en-US"/>
-                </w:rPr>
-                <w:t>,103782,</w:t>
-              </w:r>
-              <w:r>
-                <w:rPr>
-                  <w:rStyle w:val="Lienhypertexte"/>
-                  <w:color w:val="000000"/>
-                  <w:u w:val="none"/>
-                  <w:shd w:val="clear" w:color="auto" w:fill="FFFFFF"/>
-                  <w:lang w:val="en-US"/>
-                </w:rPr>
-                <w:t xml:space="preserve"> </w:t>
-              </w:r>
-              <w:r>
-                <w:rPr>
-                  <w:rStyle w:val="Lienhypertexte"/>
-                  <w:color w:val="000000"/>
-                  <w:u w:val="none"/>
-                  <w:shd w:val="clear" w:color="auto" w:fill="FFFFFF"/>
-                  <w:lang w:val="en-US"/>
-                </w:rPr>
-                <w:t>ISSN 0005-7967,</w:t>
-              </w:r>
-              <w:r>
-                <w:rPr>
-                  <w:rStyle w:val="Lienhypertexte"/>
-                  <w:color w:val="000000"/>
-                  <w:u w:val="none"/>
-                  <w:shd w:val="clear" w:color="auto" w:fill="FFFFFF"/>
-                  <w:lang w:val="en-US"/>
-                </w:rPr>
-                <w:t xml:space="preserve"> </w:t>
-              </w:r>
-              <w:hyperlink r:id="rId17" w:history="1">
+              <w:hyperlink r:id="rId20" w:history="1">
                 <w:r>
                   <w:rPr>
                     <w:rStyle w:val="Lienhypertexte"/>
@@ -7000,9 +6493,8 @@
                   <w:shd w:val="clear" w:color="auto" w:fill="FFFFFF"/>
                   <w:lang w:val="en-US"/>
                 </w:rPr>
-                <w:t xml:space="preserve">Sofia M. </w:t>
+                <w:t>Sofia M. Safarian, Pavel A. Kusov, Sergey S. Kosolobov, Oksana V. Borzenkova, Artem V. Khakimov, Yuri V. Kotelevtsev, Vladimir P. Drachev,</w:t>
               </w:r>
-              <w:proofErr w:type="spellStart"/>
               <w:r>
                 <w:rPr>
                   <w:rStyle w:val="Lienhypertexte"/>
@@ -7011,9 +6503,8 @@
                   <w:shd w:val="clear" w:color="auto" w:fill="FFFFFF"/>
                   <w:lang w:val="en-US"/>
                 </w:rPr>
-                <w:t>Safarian</w:t>
+                <w:t xml:space="preserve"> </w:t>
               </w:r>
-              <w:proofErr w:type="spellEnd"/>
               <w:r>
                 <w:rPr>
                   <w:rStyle w:val="Lienhypertexte"/>
@@ -7022,9 +6513,8 @@
                   <w:shd w:val="clear" w:color="auto" w:fill="FFFFFF"/>
                   <w:lang w:val="en-US"/>
                 </w:rPr>
-                <w:t xml:space="preserve">, Pavel A. </w:t>
+                <w:t>Surface-specific washing-free immunosensor for time-resolved cortisol monitoring,</w:t>
               </w:r>
-              <w:proofErr w:type="spellStart"/>
               <w:r>
                 <w:rPr>
                   <w:rStyle w:val="Lienhypertexte"/>
@@ -7033,9 +6523,8 @@
                   <w:shd w:val="clear" w:color="auto" w:fill="FFFFFF"/>
                   <w:lang w:val="en-US"/>
                 </w:rPr>
-                <w:t>Kusov</w:t>
+                <w:t xml:space="preserve"> </w:t>
               </w:r>
-              <w:proofErr w:type="spellEnd"/>
               <w:r>
                 <w:rPr>
                   <w:rStyle w:val="Lienhypertexte"/>
@@ -7044,9 +6533,8 @@
                   <w:shd w:val="clear" w:color="auto" w:fill="FFFFFF"/>
                   <w:lang w:val="en-US"/>
                 </w:rPr>
-                <w:t xml:space="preserve">, Sergey S. </w:t>
+                <w:t>Talanta,</w:t>
               </w:r>
-              <w:proofErr w:type="spellStart"/>
               <w:r>
                 <w:rPr>
                   <w:rStyle w:val="Lienhypertexte"/>
@@ -7055,9 +6543,8 @@
                   <w:shd w:val="clear" w:color="auto" w:fill="FFFFFF"/>
                   <w:lang w:val="en-US"/>
                 </w:rPr>
-                <w:t>Kosolobov</w:t>
+                <w:t xml:space="preserve"> </w:t>
               </w:r>
-              <w:proofErr w:type="spellEnd"/>
               <w:r>
                 <w:rPr>
                   <w:rStyle w:val="Lienhypertexte"/>
@@ -7066,9 +6553,8 @@
                   <w:shd w:val="clear" w:color="auto" w:fill="FFFFFF"/>
                   <w:lang w:val="en-US"/>
                 </w:rPr>
-                <w:t xml:space="preserve">, Oksana V. </w:t>
+                <w:t>Volume 225,</w:t>
               </w:r>
-              <w:proofErr w:type="spellStart"/>
               <w:r>
                 <w:rPr>
                   <w:rStyle w:val="Lienhypertexte"/>
@@ -7077,9 +6563,8 @@
                   <w:shd w:val="clear" w:color="auto" w:fill="FFFFFF"/>
                   <w:lang w:val="en-US"/>
                 </w:rPr>
-                <w:t>Borzenkova</w:t>
+                <w:t xml:space="preserve"> </w:t>
               </w:r>
-              <w:proofErr w:type="spellEnd"/>
               <w:r>
                 <w:rPr>
                   <w:rStyle w:val="Lienhypertexte"/>
@@ -7088,9 +6573,8 @@
                   <w:shd w:val="clear" w:color="auto" w:fill="FFFFFF"/>
                   <w:lang w:val="en-US"/>
                 </w:rPr>
-                <w:t xml:space="preserve">, Artem V. </w:t>
+                <w:t>2021,</w:t>
               </w:r>
-              <w:proofErr w:type="spellStart"/>
               <w:r>
                 <w:rPr>
                   <w:rStyle w:val="Lienhypertexte"/>
@@ -7099,9 +6583,8 @@
                   <w:shd w:val="clear" w:color="auto" w:fill="FFFFFF"/>
                   <w:lang w:val="en-US"/>
                 </w:rPr>
-                <w:t>Khakimov</w:t>
+                <w:t xml:space="preserve"> </w:t>
               </w:r>
-              <w:proofErr w:type="spellEnd"/>
               <w:r>
                 <w:rPr>
                   <w:rStyle w:val="Lienhypertexte"/>
@@ -7110,9 +6593,8 @@
                   <w:shd w:val="clear" w:color="auto" w:fill="FFFFFF"/>
                   <w:lang w:val="en-US"/>
                 </w:rPr>
-                <w:t xml:space="preserve">, Yuri V. </w:t>
+                <w:t>122070,</w:t>
               </w:r>
-              <w:proofErr w:type="spellStart"/>
               <w:r>
                 <w:rPr>
                   <w:rStyle w:val="Lienhypertexte"/>
@@ -7121,9 +6603,8 @@
                   <w:shd w:val="clear" w:color="auto" w:fill="FFFFFF"/>
                   <w:lang w:val="en-US"/>
                 </w:rPr>
-                <w:t>Kotelevtsev</w:t>
+                <w:t xml:space="preserve"> </w:t>
               </w:r>
-              <w:proofErr w:type="spellEnd"/>
               <w:r>
                 <w:rPr>
                   <w:rStyle w:val="Lienhypertexte"/>
@@ -7132,9 +6613,8 @@
                   <w:shd w:val="clear" w:color="auto" w:fill="FFFFFF"/>
                   <w:lang w:val="en-US"/>
                 </w:rPr>
-                <w:t xml:space="preserve">, Vladimir P. </w:t>
+                <w:t>ISSN 0039-9140,</w:t>
               </w:r>
-              <w:proofErr w:type="spellStart"/>
               <w:r>
                 <w:rPr>
                   <w:rStyle w:val="Lienhypertexte"/>
@@ -7143,9 +6623,8 @@
                   <w:shd w:val="clear" w:color="auto" w:fill="FFFFFF"/>
                   <w:lang w:val="en-US"/>
                 </w:rPr>
-                <w:t>Drachev</w:t>
+                <w:t xml:space="preserve"> </w:t>
               </w:r>
-              <w:proofErr w:type="spellEnd"/>
               <w:r>
                 <w:rPr>
                   <w:rStyle w:val="Lienhypertexte"/>
@@ -7154,9 +6633,11 @@
                   <w:shd w:val="clear" w:color="auto" w:fill="FFFFFF"/>
                   <w:lang w:val="en-US"/>
                 </w:rPr>
-                <w:t>,</w:t>
+                <w:t>https://doi.org/10.1016/j.talanta.2020.122070.</w:t>
               </w:r>
-              <w:r>
+            </w:p>
+            <w:p>
+              <w:pPr>
                 <w:rPr>
                   <w:rStyle w:val="Lienhypertexte"/>
                   <w:color w:val="000000"/>
@@ -7164,9 +6645,10 @@
                   <w:shd w:val="clear" w:color="auto" w:fill="FFFFFF"/>
                   <w:lang w:val="en-US"/>
                 </w:rPr>
-                <w:t xml:space="preserve"> </w:t>
-              </w:r>
-              <w:r>
+              </w:pPr>
+            </w:p>
+            <w:p>
+              <w:pPr>
                 <w:rPr>
                   <w:rStyle w:val="Lienhypertexte"/>
                   <w:color w:val="000000"/>
@@ -7174,8 +6656,7 @@
                   <w:shd w:val="clear" w:color="auto" w:fill="FFFFFF"/>
                   <w:lang w:val="en-US"/>
                 </w:rPr>
-                <w:t>Surface-specific washing-free immunosensor for time-resolved cortisol monitoring,</w:t>
-              </w:r>
+              </w:pPr>
               <w:r>
                 <w:rPr>
                   <w:rStyle w:val="Lienhypertexte"/>
@@ -7184,9 +6665,8 @@
                   <w:shd w:val="clear" w:color="auto" w:fill="FFFFFF"/>
                   <w:lang w:val="en-US"/>
                 </w:rPr>
-                <w:t xml:space="preserve"> </w:t>
+                <w:t>Gopi Karuppaiah, Jayasudha Velayutham, Shekhar Hansda, Nagesh Narayana, Shekhar Bhansali, Pandiaraj Manickam,</w:t>
               </w:r>
-              <w:proofErr w:type="spellStart"/>
               <w:r>
                 <w:rPr>
                   <w:rStyle w:val="Lienhypertexte"/>
@@ -7195,9 +6675,8 @@
                   <w:shd w:val="clear" w:color="auto" w:fill="FFFFFF"/>
                   <w:lang w:val="en-US"/>
                 </w:rPr>
-                <w:t>Talanta</w:t>
+                <w:t xml:space="preserve"> </w:t>
               </w:r>
-              <w:proofErr w:type="spellEnd"/>
               <w:r>
                 <w:rPr>
                   <w:rStyle w:val="Lienhypertexte"/>
@@ -7206,7 +6685,7 @@
                   <w:shd w:val="clear" w:color="auto" w:fill="FFFFFF"/>
                   <w:lang w:val="en-US"/>
                 </w:rPr>
-                <w:t>,</w:t>
+                <w:t>Towards the development of reagent-free and reusable electrochemical aptamer-based cortisol sensor,</w:t>
               </w:r>
               <w:r>
                 <w:rPr>
@@ -7226,7 +6705,7 @@
                   <w:shd w:val="clear" w:color="auto" w:fill="FFFFFF"/>
                   <w:lang w:val="en-US"/>
                 </w:rPr>
-                <w:t>Volume 225,</w:t>
+                <w:t>Bioelectrochemistry,</w:t>
               </w:r>
               <w:r>
                 <w:rPr>
@@ -7246,7 +6725,7 @@
                   <w:shd w:val="clear" w:color="auto" w:fill="FFFFFF"/>
                   <w:lang w:val="en-US"/>
                 </w:rPr>
-                <w:t>2021,</w:t>
+                <w:t>Volume 145,</w:t>
               </w:r>
               <w:r>
                 <w:rPr>
@@ -7266,7 +6745,7 @@
                   <w:shd w:val="clear" w:color="auto" w:fill="FFFFFF"/>
                   <w:lang w:val="en-US"/>
                 </w:rPr>
-                <w:t>122070,</w:t>
+                <w:t>2022,</w:t>
               </w:r>
               <w:r>
                 <w:rPr>
@@ -7286,7 +6765,7 @@
                   <w:shd w:val="clear" w:color="auto" w:fill="FFFFFF"/>
                   <w:lang w:val="en-US"/>
                 </w:rPr>
-                <w:t>ISSN 0039-9140,</w:t>
+                <w:t>108098,</w:t>
               </w:r>
               <w:r>
                 <w:rPr>
@@ -7306,11 +6785,9 @@
                   <w:shd w:val="clear" w:color="auto" w:fill="FFFFFF"/>
                   <w:lang w:val="en-US"/>
                 </w:rPr>
-                <w:t>https://doi.org/10.1016/j.talanta.2020.122070.</w:t>
+                <w:t>ISSN 1567-5394,</w:t>
               </w:r>
-            </w:p>
-            <w:p>
-              <w:pPr>
+              <w:r>
                 <w:rPr>
                   <w:rStyle w:val="Lienhypertexte"/>
                   <w:color w:val="000000"/>
@@ -7318,269 +6795,9 @@
                   <w:shd w:val="clear" w:color="auto" w:fill="FFFFFF"/>
                   <w:lang w:val="en-US"/>
                 </w:rPr>
-              </w:pPr>
-            </w:p>
-            <w:p>
-              <w:pPr>
-                <w:rPr>
-                  <w:rStyle w:val="Lienhypertexte"/>
-                  <w:color w:val="000000"/>
-                  <w:u w:val="none"/>
-                  <w:shd w:val="clear" w:color="auto" w:fill="FFFFFF"/>
-                  <w:lang w:val="en-US"/>
-                </w:rPr>
-              </w:pPr>
-              <w:r>
-                <w:rPr>
-                  <w:rStyle w:val="Lienhypertexte"/>
-                  <w:color w:val="000000"/>
-                  <w:u w:val="none"/>
-                  <w:shd w:val="clear" w:color="auto" w:fill="FFFFFF"/>
-                  <w:lang w:val="en-US"/>
-                </w:rPr>
-                <w:t xml:space="preserve">Gopi </w:t>
-              </w:r>
-              <w:proofErr w:type="spellStart"/>
-              <w:r>
-                <w:rPr>
-                  <w:rStyle w:val="Lienhypertexte"/>
-                  <w:color w:val="000000"/>
-                  <w:u w:val="none"/>
-                  <w:shd w:val="clear" w:color="auto" w:fill="FFFFFF"/>
-                  <w:lang w:val="en-US"/>
-                </w:rPr>
-                <w:t>Karuppaiah</w:t>
-              </w:r>
-              <w:proofErr w:type="spellEnd"/>
-              <w:r>
-                <w:rPr>
-                  <w:rStyle w:val="Lienhypertexte"/>
-                  <w:color w:val="000000"/>
-                  <w:u w:val="none"/>
-                  <w:shd w:val="clear" w:color="auto" w:fill="FFFFFF"/>
-                  <w:lang w:val="en-US"/>
-                </w:rPr>
-                <w:t xml:space="preserve">, </w:t>
-              </w:r>
-              <w:proofErr w:type="spellStart"/>
-              <w:r>
-                <w:rPr>
-                  <w:rStyle w:val="Lienhypertexte"/>
-                  <w:color w:val="000000"/>
-                  <w:u w:val="none"/>
-                  <w:shd w:val="clear" w:color="auto" w:fill="FFFFFF"/>
-                  <w:lang w:val="en-US"/>
-                </w:rPr>
-                <w:t>Jayasudha</w:t>
-              </w:r>
-              <w:proofErr w:type="spellEnd"/>
-              <w:r>
-                <w:rPr>
-                  <w:rStyle w:val="Lienhypertexte"/>
-                  <w:color w:val="000000"/>
-                  <w:u w:val="none"/>
-                  <w:shd w:val="clear" w:color="auto" w:fill="FFFFFF"/>
-                  <w:lang w:val="en-US"/>
-                </w:rPr>
                 <w:t xml:space="preserve"> </w:t>
               </w:r>
-              <w:proofErr w:type="spellStart"/>
-              <w:r>
-                <w:rPr>
-                  <w:rStyle w:val="Lienhypertexte"/>
-                  <w:color w:val="000000"/>
-                  <w:u w:val="none"/>
-                  <w:shd w:val="clear" w:color="auto" w:fill="FFFFFF"/>
-                  <w:lang w:val="en-US"/>
-                </w:rPr>
-                <w:t>Velayutham</w:t>
-              </w:r>
-              <w:proofErr w:type="spellEnd"/>
-              <w:r>
-                <w:rPr>
-                  <w:rStyle w:val="Lienhypertexte"/>
-                  <w:color w:val="000000"/>
-                  <w:u w:val="none"/>
-                  <w:shd w:val="clear" w:color="auto" w:fill="FFFFFF"/>
-                  <w:lang w:val="en-US"/>
-                </w:rPr>
-                <w:t xml:space="preserve">, Shekhar </w:t>
-              </w:r>
-              <w:proofErr w:type="spellStart"/>
-              <w:r>
-                <w:rPr>
-                  <w:rStyle w:val="Lienhypertexte"/>
-                  <w:color w:val="000000"/>
-                  <w:u w:val="none"/>
-                  <w:shd w:val="clear" w:color="auto" w:fill="FFFFFF"/>
-                  <w:lang w:val="en-US"/>
-                </w:rPr>
-                <w:t>Hansda</w:t>
-              </w:r>
-              <w:proofErr w:type="spellEnd"/>
-              <w:r>
-                <w:rPr>
-                  <w:rStyle w:val="Lienhypertexte"/>
-                  <w:color w:val="000000"/>
-                  <w:u w:val="none"/>
-                  <w:shd w:val="clear" w:color="auto" w:fill="FFFFFF"/>
-                  <w:lang w:val="en-US"/>
-                </w:rPr>
-                <w:t xml:space="preserve">, Nagesh Narayana, Shekhar Bhansali, </w:t>
-              </w:r>
-              <w:proofErr w:type="spellStart"/>
-              <w:r>
-                <w:rPr>
-                  <w:rStyle w:val="Lienhypertexte"/>
-                  <w:color w:val="000000"/>
-                  <w:u w:val="none"/>
-                  <w:shd w:val="clear" w:color="auto" w:fill="FFFFFF"/>
-                  <w:lang w:val="en-US"/>
-                </w:rPr>
-                <w:t>Pandiaraj</w:t>
-              </w:r>
-              <w:proofErr w:type="spellEnd"/>
-              <w:r>
-                <w:rPr>
-                  <w:rStyle w:val="Lienhypertexte"/>
-                  <w:color w:val="000000"/>
-                  <w:u w:val="none"/>
-                  <w:shd w:val="clear" w:color="auto" w:fill="FFFFFF"/>
-                  <w:lang w:val="en-US"/>
-                </w:rPr>
-                <w:t xml:space="preserve"> Manickam,</w:t>
-              </w:r>
-              <w:r>
-                <w:rPr>
-                  <w:rStyle w:val="Lienhypertexte"/>
-                  <w:color w:val="000000"/>
-                  <w:u w:val="none"/>
-                  <w:shd w:val="clear" w:color="auto" w:fill="FFFFFF"/>
-                  <w:lang w:val="en-US"/>
-                </w:rPr>
-                <w:t xml:space="preserve"> </w:t>
-              </w:r>
-              <w:r>
-                <w:rPr>
-                  <w:rStyle w:val="Lienhypertexte"/>
-                  <w:color w:val="000000"/>
-                  <w:u w:val="none"/>
-                  <w:shd w:val="clear" w:color="auto" w:fill="FFFFFF"/>
-                  <w:lang w:val="en-US"/>
-                </w:rPr>
-                <w:t>Towards the development of reagent-free and reusable electrochemical aptamer-based cortisol sensor,</w:t>
-              </w:r>
-              <w:r>
-                <w:rPr>
-                  <w:rStyle w:val="Lienhypertexte"/>
-                  <w:color w:val="000000"/>
-                  <w:u w:val="none"/>
-                  <w:shd w:val="clear" w:color="auto" w:fill="FFFFFF"/>
-                  <w:lang w:val="en-US"/>
-                </w:rPr>
-                <w:t xml:space="preserve"> </w:t>
-              </w:r>
-              <w:r>
-                <w:rPr>
-                  <w:rStyle w:val="Lienhypertexte"/>
-                  <w:color w:val="000000"/>
-                  <w:u w:val="none"/>
-                  <w:shd w:val="clear" w:color="auto" w:fill="FFFFFF"/>
-                  <w:lang w:val="en-US"/>
-                </w:rPr>
-                <w:t>Bioelectrochemistry,</w:t>
-              </w:r>
-              <w:r>
-                <w:rPr>
-                  <w:rStyle w:val="Lienhypertexte"/>
-                  <w:color w:val="000000"/>
-                  <w:u w:val="none"/>
-                  <w:shd w:val="clear" w:color="auto" w:fill="FFFFFF"/>
-                  <w:lang w:val="en-US"/>
-                </w:rPr>
-                <w:t xml:space="preserve"> </w:t>
-              </w:r>
-              <w:r>
-                <w:rPr>
-                  <w:rStyle w:val="Lienhypertexte"/>
-                  <w:color w:val="000000"/>
-                  <w:u w:val="none"/>
-                  <w:shd w:val="clear" w:color="auto" w:fill="FFFFFF"/>
-                  <w:lang w:val="en-US"/>
-                </w:rPr>
-                <w:t>Volume 145,</w:t>
-              </w:r>
-              <w:r>
-                <w:rPr>
-                  <w:rStyle w:val="Lienhypertexte"/>
-                  <w:color w:val="000000"/>
-                  <w:u w:val="none"/>
-                  <w:shd w:val="clear" w:color="auto" w:fill="FFFFFF"/>
-                  <w:lang w:val="en-US"/>
-                </w:rPr>
-                <w:t xml:space="preserve"> </w:t>
-              </w:r>
-              <w:r>
-                <w:rPr>
-                  <w:rStyle w:val="Lienhypertexte"/>
-                  <w:color w:val="000000"/>
-                  <w:u w:val="none"/>
-                  <w:shd w:val="clear" w:color="auto" w:fill="FFFFFF"/>
-                  <w:lang w:val="en-US"/>
-                </w:rPr>
-                <w:t>2022,</w:t>
-              </w:r>
-              <w:r>
-                <w:rPr>
-                  <w:rStyle w:val="Lienhypertexte"/>
-                  <w:color w:val="000000"/>
-                  <w:u w:val="none"/>
-                  <w:shd w:val="clear" w:color="auto" w:fill="FFFFFF"/>
-                  <w:lang w:val="en-US"/>
-                </w:rPr>
-                <w:t xml:space="preserve"> </w:t>
-              </w:r>
-              <w:r>
-                <w:rPr>
-                  <w:rStyle w:val="Lienhypertexte"/>
-                  <w:color w:val="000000"/>
-                  <w:u w:val="none"/>
-                  <w:shd w:val="clear" w:color="auto" w:fill="FFFFFF"/>
-                  <w:lang w:val="en-US"/>
-                </w:rPr>
-                <w:t>108098,</w:t>
-              </w:r>
-              <w:r>
-                <w:rPr>
-                  <w:rStyle w:val="Lienhypertexte"/>
-                  <w:color w:val="000000"/>
-                  <w:u w:val="none"/>
-                  <w:shd w:val="clear" w:color="auto" w:fill="FFFFFF"/>
-                  <w:lang w:val="en-US"/>
-                </w:rPr>
-                <w:t xml:space="preserve"> </w:t>
-              </w:r>
-              <w:r>
-                <w:rPr>
-                  <w:rStyle w:val="Lienhypertexte"/>
-                  <w:color w:val="000000"/>
-                  <w:u w:val="none"/>
-                  <w:shd w:val="clear" w:color="auto" w:fill="FFFFFF"/>
-                  <w:lang w:val="en-US"/>
-                </w:rPr>
-                <w:t>ISSN 1567-5394,</w:t>
-              </w:r>
-              <w:r>
-                <w:rPr>
-                  <w:rStyle w:val="Lienhypertexte"/>
-                  <w:color w:val="000000"/>
-                  <w:u w:val="none"/>
-                  <w:shd w:val="clear" w:color="auto" w:fill="FFFFFF"/>
-                  <w:lang w:val="en-US"/>
-                </w:rPr>
-                <w:t xml:space="preserve"> </w:t>
-              </w:r>
-              <w:hyperlink r:id="rId18" w:history="1">
+              <w:hyperlink r:id="rId21" w:history="1">
                 <w:r>
                   <w:rPr>
                     <w:rStyle w:val="Lienhypertexte"/>
@@ -7623,7 +6840,6 @@
                 </w:rPr>
               </w:pPr>
               <w:bookmarkStart w:id="17" w:name="_Hlk101104346"/>
-              <w:proofErr w:type="spellStart"/>
               <w:r>
                 <w:rPr>
                   <w:rStyle w:val="Lienhypertexte"/>
@@ -7632,9 +6848,9 @@
                   <w:shd w:val="clear" w:color="auto" w:fill="FFFFFF"/>
                   <w:lang w:val="en-US"/>
                 </w:rPr>
-                <w:t>Jérôme</w:t>
+                <w:t>Jérôme Bertherat, Vincent Contesse, Estelle Louiset, Gaëlle Barrande, Céline Duparc, Lionel Groussin, Philippe Émy, Xavier Bertagna, Jean-Marc Kuhn, Hubert Vaudry, Hervé Lefebvre</w:t>
               </w:r>
-              <w:proofErr w:type="spellEnd"/>
+              <w:bookmarkEnd w:id="17"/>
               <w:r>
                 <w:rPr>
                   <w:rStyle w:val="Lienhypertexte"/>
@@ -7643,262 +6859,9 @@
                   <w:shd w:val="clear" w:color="auto" w:fill="FFFFFF"/>
                   <w:lang w:val="en-US"/>
                 </w:rPr>
-                <w:t xml:space="preserve"> </w:t>
-              </w:r>
-              <w:proofErr w:type="spellStart"/>
-              <w:r>
-                <w:rPr>
-                  <w:rStyle w:val="Lienhypertexte"/>
-                  <w:color w:val="000000"/>
-                  <w:u w:val="none"/>
-                  <w:shd w:val="clear" w:color="auto" w:fill="FFFFFF"/>
-                  <w:lang w:val="en-US"/>
-                </w:rPr>
-                <w:t>Bertherat</w:t>
-              </w:r>
-              <w:proofErr w:type="spellEnd"/>
-              <w:r>
-                <w:rPr>
-                  <w:rStyle w:val="Lienhypertexte"/>
-                  <w:color w:val="000000"/>
-                  <w:u w:val="none"/>
-                  <w:shd w:val="clear" w:color="auto" w:fill="FFFFFF"/>
-                  <w:lang w:val="en-US"/>
-                </w:rPr>
-                <w:t xml:space="preserve">, Vincent </w:t>
-              </w:r>
-              <w:proofErr w:type="spellStart"/>
-              <w:r>
-                <w:rPr>
-                  <w:rStyle w:val="Lienhypertexte"/>
-                  <w:color w:val="000000"/>
-                  <w:u w:val="none"/>
-                  <w:shd w:val="clear" w:color="auto" w:fill="FFFFFF"/>
-                  <w:lang w:val="en-US"/>
-                </w:rPr>
-                <w:t>Contesse</w:t>
-              </w:r>
-              <w:proofErr w:type="spellEnd"/>
-              <w:r>
-                <w:rPr>
-                  <w:rStyle w:val="Lienhypertexte"/>
-                  <w:color w:val="000000"/>
-                  <w:u w:val="none"/>
-                  <w:shd w:val="clear" w:color="auto" w:fill="FFFFFF"/>
-                  <w:lang w:val="en-US"/>
-                </w:rPr>
-                <w:t xml:space="preserve">, Estelle </w:t>
-              </w:r>
-              <w:proofErr w:type="spellStart"/>
-              <w:r>
-                <w:rPr>
-                  <w:rStyle w:val="Lienhypertexte"/>
-                  <w:color w:val="000000"/>
-                  <w:u w:val="none"/>
-                  <w:shd w:val="clear" w:color="auto" w:fill="FFFFFF"/>
-                  <w:lang w:val="en-US"/>
-                </w:rPr>
-                <w:t>Louiset</w:t>
-              </w:r>
-              <w:proofErr w:type="spellEnd"/>
-              <w:r>
-                <w:rPr>
-                  <w:rStyle w:val="Lienhypertexte"/>
-                  <w:color w:val="000000"/>
-                  <w:u w:val="none"/>
-                  <w:shd w:val="clear" w:color="auto" w:fill="FFFFFF"/>
-                  <w:lang w:val="en-US"/>
-                </w:rPr>
-                <w:t xml:space="preserve">, </w:t>
-              </w:r>
-              <w:proofErr w:type="spellStart"/>
-              <w:r>
-                <w:rPr>
-                  <w:rStyle w:val="Lienhypertexte"/>
-                  <w:color w:val="000000"/>
-                  <w:u w:val="none"/>
-                  <w:shd w:val="clear" w:color="auto" w:fill="FFFFFF"/>
-                  <w:lang w:val="en-US"/>
-                </w:rPr>
-                <w:t>Gaëlle</w:t>
-              </w:r>
-              <w:proofErr w:type="spellEnd"/>
-              <w:r>
-                <w:rPr>
-                  <w:rStyle w:val="Lienhypertexte"/>
-                  <w:color w:val="000000"/>
-                  <w:u w:val="none"/>
-                  <w:shd w:val="clear" w:color="auto" w:fill="FFFFFF"/>
-                  <w:lang w:val="en-US"/>
-                </w:rPr>
-                <w:t xml:space="preserve"> </w:t>
-              </w:r>
-              <w:proofErr w:type="spellStart"/>
-              <w:r>
-                <w:rPr>
-                  <w:rStyle w:val="Lienhypertexte"/>
-                  <w:color w:val="000000"/>
-                  <w:u w:val="none"/>
-                  <w:shd w:val="clear" w:color="auto" w:fill="FFFFFF"/>
-                  <w:lang w:val="en-US"/>
-                </w:rPr>
-                <w:t>Barrande</w:t>
-              </w:r>
-              <w:proofErr w:type="spellEnd"/>
-              <w:r>
-                <w:rPr>
-                  <w:rStyle w:val="Lienhypertexte"/>
-                  <w:color w:val="000000"/>
-                  <w:u w:val="none"/>
-                  <w:shd w:val="clear" w:color="auto" w:fill="FFFFFF"/>
-                  <w:lang w:val="en-US"/>
-                </w:rPr>
-                <w:t xml:space="preserve">, </w:t>
-              </w:r>
-              <w:proofErr w:type="spellStart"/>
-              <w:r>
-                <w:rPr>
-                  <w:rStyle w:val="Lienhypertexte"/>
-                  <w:color w:val="000000"/>
-                  <w:u w:val="none"/>
-                  <w:shd w:val="clear" w:color="auto" w:fill="FFFFFF"/>
-                  <w:lang w:val="en-US"/>
-                </w:rPr>
-                <w:t>Céline</w:t>
-              </w:r>
-              <w:proofErr w:type="spellEnd"/>
-              <w:r>
-                <w:rPr>
-                  <w:rStyle w:val="Lienhypertexte"/>
-                  <w:color w:val="000000"/>
-                  <w:u w:val="none"/>
-                  <w:shd w:val="clear" w:color="auto" w:fill="FFFFFF"/>
-                  <w:lang w:val="en-US"/>
-                </w:rPr>
-                <w:t xml:space="preserve"> </w:t>
-              </w:r>
-              <w:proofErr w:type="spellStart"/>
-              <w:r>
-                <w:rPr>
-                  <w:rStyle w:val="Lienhypertexte"/>
-                  <w:color w:val="000000"/>
-                  <w:u w:val="none"/>
-                  <w:shd w:val="clear" w:color="auto" w:fill="FFFFFF"/>
-                  <w:lang w:val="en-US"/>
-                </w:rPr>
-                <w:t>Duparc</w:t>
-              </w:r>
-              <w:proofErr w:type="spellEnd"/>
-              <w:r>
-                <w:rPr>
-                  <w:rStyle w:val="Lienhypertexte"/>
-                  <w:color w:val="000000"/>
-                  <w:u w:val="none"/>
-                  <w:shd w:val="clear" w:color="auto" w:fill="FFFFFF"/>
-                  <w:lang w:val="en-US"/>
-                </w:rPr>
-                <w:t xml:space="preserve">, Lionel </w:t>
-              </w:r>
-              <w:proofErr w:type="spellStart"/>
-              <w:r>
-                <w:rPr>
-                  <w:rStyle w:val="Lienhypertexte"/>
-                  <w:color w:val="000000"/>
-                  <w:u w:val="none"/>
-                  <w:shd w:val="clear" w:color="auto" w:fill="FFFFFF"/>
-                  <w:lang w:val="en-US"/>
-                </w:rPr>
-                <w:t>Groussin</w:t>
-              </w:r>
-              <w:proofErr w:type="spellEnd"/>
-              <w:r>
-                <w:rPr>
-                  <w:rStyle w:val="Lienhypertexte"/>
-                  <w:color w:val="000000"/>
-                  <w:u w:val="none"/>
-                  <w:shd w:val="clear" w:color="auto" w:fill="FFFFFF"/>
-                  <w:lang w:val="en-US"/>
-                </w:rPr>
-                <w:t xml:space="preserve">, Philippe </w:t>
-              </w:r>
-              <w:proofErr w:type="spellStart"/>
-              <w:r>
-                <w:rPr>
-                  <w:rStyle w:val="Lienhypertexte"/>
-                  <w:color w:val="000000"/>
-                  <w:u w:val="none"/>
-                  <w:shd w:val="clear" w:color="auto" w:fill="FFFFFF"/>
-                  <w:lang w:val="en-US"/>
-                </w:rPr>
-                <w:t>Émy</w:t>
-              </w:r>
-              <w:proofErr w:type="spellEnd"/>
-              <w:r>
-                <w:rPr>
-                  <w:rStyle w:val="Lienhypertexte"/>
-                  <w:color w:val="000000"/>
-                  <w:u w:val="none"/>
-                  <w:shd w:val="clear" w:color="auto" w:fill="FFFFFF"/>
-                  <w:lang w:val="en-US"/>
-                </w:rPr>
-                <w:t xml:space="preserve">, Xavier </w:t>
-              </w:r>
-              <w:proofErr w:type="spellStart"/>
-              <w:r>
-                <w:rPr>
-                  <w:rStyle w:val="Lienhypertexte"/>
-                  <w:color w:val="000000"/>
-                  <w:u w:val="none"/>
-                  <w:shd w:val="clear" w:color="auto" w:fill="FFFFFF"/>
-                  <w:lang w:val="en-US"/>
-                </w:rPr>
-                <w:t>Bertagna</w:t>
-              </w:r>
-              <w:proofErr w:type="spellEnd"/>
-              <w:r>
-                <w:rPr>
-                  <w:rStyle w:val="Lienhypertexte"/>
-                  <w:color w:val="000000"/>
-                  <w:u w:val="none"/>
-                  <w:shd w:val="clear" w:color="auto" w:fill="FFFFFF"/>
-                  <w:lang w:val="en-US"/>
-                </w:rPr>
-                <w:t xml:space="preserve">, Jean-Marc Kuhn, Hubert </w:t>
-              </w:r>
-              <w:proofErr w:type="spellStart"/>
-              <w:r>
-                <w:rPr>
-                  <w:rStyle w:val="Lienhypertexte"/>
-                  <w:color w:val="000000"/>
-                  <w:u w:val="none"/>
-                  <w:shd w:val="clear" w:color="auto" w:fill="FFFFFF"/>
-                  <w:lang w:val="en-US"/>
-                </w:rPr>
-                <w:t>Vaudry</w:t>
-              </w:r>
-              <w:proofErr w:type="spellEnd"/>
-              <w:r>
-                <w:rPr>
-                  <w:rStyle w:val="Lienhypertexte"/>
-                  <w:color w:val="000000"/>
-                  <w:u w:val="none"/>
-                  <w:shd w:val="clear" w:color="auto" w:fill="FFFFFF"/>
-                  <w:lang w:val="en-US"/>
-                </w:rPr>
-                <w:t>, Hervé Lefebvre</w:t>
-              </w:r>
-              <w:bookmarkEnd w:id="17"/>
-              <w:r>
-                <w:rPr>
-                  <w:rStyle w:val="Lienhypertexte"/>
-                  <w:color w:val="000000"/>
-                  <w:u w:val="none"/>
-                  <w:shd w:val="clear" w:color="auto" w:fill="FFFFFF"/>
-                  <w:lang w:val="en-US"/>
-                </w:rPr>
                 <w:t xml:space="preserve">, In Vivo and in Vitro Screening for Illegitimate Receptors in Adrenocorticotropin-Independent Macronodular Adrenal Hyperplasia Causing Cushing’s Syndrome: Identification of Two Cases of Gonadotropin/Gastric Inhibitory Polypeptide-Dependent Hypercortisolism, The Journal of Clinical Endocrinology &amp; Metabolism, Volume 90, Issue 3, 1 March 2005, Pages 1302–1310, </w:t>
               </w:r>
-              <w:hyperlink r:id="rId19" w:history="1">
+              <w:hyperlink r:id="rId22" w:history="1">
                 <w:r>
                   <w:rPr>
                     <w:rStyle w:val="Lienhypertexte"/>
@@ -7929,21 +6892,7 @@
                 <w:rPr>
                   <w:lang w:val="en-US"/>
                 </w:rPr>
-                <w:t xml:space="preserve">J </w:t>
-              </w:r>
-              <w:proofErr w:type="spellStart"/>
-              <w:r>
-                <w:rPr>
-                  <w:lang w:val="en-US"/>
-                </w:rPr>
-                <w:t>Aubets</w:t>
-              </w:r>
-              <w:proofErr w:type="spellEnd"/>
-              <w:r>
-                <w:rPr>
-                  <w:lang w:val="en-US"/>
-                </w:rPr>
-                <w:t>, J Segura,</w:t>
+                <w:t>J Aubets, J Segura,</w:t>
               </w:r>
               <w:r>
                 <w:rPr>
@@ -7999,7 +6948,7 @@
                 </w:rPr>
                 <w:t xml:space="preserve"> </w:t>
               </w:r>
-              <w:hyperlink r:id="rId20" w:history="1">
+              <w:hyperlink r:id="rId23" w:history="1">
                 <w:r>
                   <w:rPr>
                     <w:rStyle w:val="Lienhypertexte"/>
@@ -8032,35 +6981,7 @@
                 <w:rPr>
                   <w:lang w:val="en-US"/>
                 </w:rPr>
-                <w:t xml:space="preserve">Rachel </w:t>
-              </w:r>
-              <w:proofErr w:type="spellStart"/>
-              <w:r>
-                <w:rPr>
-                  <w:lang w:val="en-US"/>
-                </w:rPr>
-                <w:t>Volentine</w:t>
-              </w:r>
-              <w:proofErr w:type="spellEnd"/>
-              <w:r>
-                <w:rPr>
-                  <w:lang w:val="en-US"/>
-                </w:rPr>
-                <w:t xml:space="preserve">, Alison Specht, Suzie Allard, Mike Frame, Rachael Hu, Lisa </w:t>
-              </w:r>
-              <w:proofErr w:type="spellStart"/>
-              <w:r>
-                <w:rPr>
-                  <w:lang w:val="en-US"/>
-                </w:rPr>
-                <w:t>Zolly</w:t>
-              </w:r>
-              <w:proofErr w:type="spellEnd"/>
-              <w:r>
-                <w:rPr>
-                  <w:lang w:val="en-US"/>
-                </w:rPr>
-                <w:t>,</w:t>
+                <w:t>Rachel Volentine, Alison Specht, Suzie Allard, Mike Frame, Rachael Hu, Lisa Zolly,</w:t>
               </w:r>
               <w:r>
                 <w:rPr>
@@ -8140,7 +7061,7 @@
                 </w:rPr>
                 <w:t xml:space="preserve"> </w:t>
               </w:r>
-              <w:hyperlink r:id="rId21" w:history="1">
+              <w:hyperlink r:id="rId24" w:history="1">
                 <w:r>
                   <w:rPr>
                     <w:rStyle w:val="Lienhypertexte"/>
@@ -8176,49 +7097,7 @@
                   <w:lang w:val="en-US"/>
                 </w:rPr>
                 <w:lastRenderedPageBreak/>
-                <w:t xml:space="preserve">Linnea A. Zimmerman, Dana O. </w:t>
-              </w:r>
-              <w:proofErr w:type="spellStart"/>
-              <w:r>
-                <w:rPr>
-                  <w:lang w:val="en-US"/>
-                </w:rPr>
-                <w:t>Sarnak</w:t>
-              </w:r>
-              <w:proofErr w:type="spellEnd"/>
-              <w:r>
-                <w:rPr>
-                  <w:lang w:val="en-US"/>
-                </w:rPr>
-                <w:t xml:space="preserve">, Celia Karp, Shannon N. Wood, </w:t>
-              </w:r>
-              <w:proofErr w:type="spellStart"/>
-              <w:r>
-                <w:rPr>
-                  <w:lang w:val="en-US"/>
-                </w:rPr>
-                <w:t>Mahari</w:t>
-              </w:r>
-              <w:proofErr w:type="spellEnd"/>
-              <w:r>
-                <w:rPr>
-                  <w:lang w:val="en-US"/>
-                </w:rPr>
-                <w:t xml:space="preserve"> </w:t>
-              </w:r>
-              <w:proofErr w:type="spellStart"/>
-              <w:r>
-                <w:rPr>
-                  <w:lang w:val="en-US"/>
-                </w:rPr>
-                <w:t>Yihdego</w:t>
-              </w:r>
-              <w:proofErr w:type="spellEnd"/>
-              <w:r>
-                <w:rPr>
-                  <w:lang w:val="en-US"/>
-                </w:rPr>
-                <w:t>, Solomon Shiferaw, Assefa Seme,</w:t>
+                <w:t>Linnea A. Zimmerman, Dana O. Sarnak, Celia Karp, Shannon N. Wood, Mahari Yihdego, Solomon Shiferaw, Assefa Seme,</w:t>
               </w:r>
               <w:r>
                 <w:rPr>
@@ -8298,7 +7177,7 @@
                 </w:rPr>
                 <w:t xml:space="preserve"> </w:t>
               </w:r>
-              <w:hyperlink r:id="rId22" w:history="1">
+              <w:hyperlink r:id="rId25" w:history="1">
                 <w:r>
                   <w:rPr>
                     <w:rStyle w:val="Lienhypertexte"/>
@@ -8334,9 +7213,9 @@
       </w:pPr>
     </w:p>
     <w:sectPr>
-      <w:footerReference w:type="default" r:id="rId23"/>
-      <w:headerReference w:type="first" r:id="rId24"/>
-      <w:footerReference w:type="first" r:id="rId25"/>
+      <w:footerReference w:type="default" r:id="rId26"/>
+      <w:headerReference w:type="first" r:id="rId27"/>
+      <w:footerReference w:type="first" r:id="rId28"/>
       <w:pgSz w:w="11906" w:h="16838"/>
       <w:pgMar w:top="1276" w:right="1128" w:bottom="1695" w:left="1134" w:header="0" w:footer="567" w:gutter="0"/>
       <w:pgNumType w:start="1"/>
@@ -8730,6 +7609,118 @@
     </w:lvl>
   </w:abstractNum>
   <w:abstractNum w:abstractNumId="1" w15:restartNumberingAfterBreak="0">
+    <w:nsid w:val="1C3A1BA6"/>
+    <w:multiLevelType w:val="hybridMultilevel"/>
+    <w:tmpl w:val="D532869C"/>
+    <w:lvl w:ilvl="0" w:tplc="42F0727E">
+      <w:numFmt w:val="bullet"/>
+      <w:lvlText w:val="-"/>
+      <w:lvlJc w:val="left"/>
+      <w:pPr>
+        <w:ind w:left="720" w:hanging="360"/>
+      </w:pPr>
+      <w:rPr>
+        <w:rFonts w:ascii="Times New Roman" w:eastAsia="Calibri" w:hAnsi="Times New Roman" w:cs="Times New Roman" w:hint="default"/>
+      </w:rPr>
+    </w:lvl>
+    <w:lvl w:ilvl="1" w:tplc="080C0003">
+      <w:start w:val="1"/>
+      <w:numFmt w:val="bullet"/>
+      <w:lvlText w:val="o"/>
+      <w:lvlJc w:val="left"/>
+      <w:pPr>
+        <w:ind w:left="1440" w:hanging="360"/>
+      </w:pPr>
+      <w:rPr>
+        <w:rFonts w:ascii="Courier New" w:hAnsi="Courier New" w:cs="Courier New" w:hint="default"/>
+      </w:rPr>
+    </w:lvl>
+    <w:lvl w:ilvl="2" w:tplc="080C0005">
+      <w:start w:val="1"/>
+      <w:numFmt w:val="bullet"/>
+      <w:lvlText w:val=""/>
+      <w:lvlJc w:val="left"/>
+      <w:pPr>
+        <w:ind w:left="2160" w:hanging="360"/>
+      </w:pPr>
+      <w:rPr>
+        <w:rFonts w:ascii="Wingdings" w:hAnsi="Wingdings" w:hint="default"/>
+      </w:rPr>
+    </w:lvl>
+    <w:lvl w:ilvl="3" w:tplc="080C0001" w:tentative="1">
+      <w:start w:val="1"/>
+      <w:numFmt w:val="bullet"/>
+      <w:lvlText w:val=""/>
+      <w:lvlJc w:val="left"/>
+      <w:pPr>
+        <w:ind w:left="2880" w:hanging="360"/>
+      </w:pPr>
+      <w:rPr>
+        <w:rFonts w:ascii="Symbol" w:hAnsi="Symbol" w:hint="default"/>
+      </w:rPr>
+    </w:lvl>
+    <w:lvl w:ilvl="4" w:tplc="080C0003" w:tentative="1">
+      <w:start w:val="1"/>
+      <w:numFmt w:val="bullet"/>
+      <w:lvlText w:val="o"/>
+      <w:lvlJc w:val="left"/>
+      <w:pPr>
+        <w:ind w:left="3600" w:hanging="360"/>
+      </w:pPr>
+      <w:rPr>
+        <w:rFonts w:ascii="Courier New" w:hAnsi="Courier New" w:cs="Courier New" w:hint="default"/>
+      </w:rPr>
+    </w:lvl>
+    <w:lvl w:ilvl="5" w:tplc="080C0005" w:tentative="1">
+      <w:start w:val="1"/>
+      <w:numFmt w:val="bullet"/>
+      <w:lvlText w:val=""/>
+      <w:lvlJc w:val="left"/>
+      <w:pPr>
+        <w:ind w:left="4320" w:hanging="360"/>
+      </w:pPr>
+      <w:rPr>
+        <w:rFonts w:ascii="Wingdings" w:hAnsi="Wingdings" w:hint="default"/>
+      </w:rPr>
+    </w:lvl>
+    <w:lvl w:ilvl="6" w:tplc="080C0001" w:tentative="1">
+      <w:start w:val="1"/>
+      <w:numFmt w:val="bullet"/>
+      <w:lvlText w:val=""/>
+      <w:lvlJc w:val="left"/>
+      <w:pPr>
+        <w:ind w:left="5040" w:hanging="360"/>
+      </w:pPr>
+      <w:rPr>
+        <w:rFonts w:ascii="Symbol" w:hAnsi="Symbol" w:hint="default"/>
+      </w:rPr>
+    </w:lvl>
+    <w:lvl w:ilvl="7" w:tplc="080C0003" w:tentative="1">
+      <w:start w:val="1"/>
+      <w:numFmt w:val="bullet"/>
+      <w:lvlText w:val="o"/>
+      <w:lvlJc w:val="left"/>
+      <w:pPr>
+        <w:ind w:left="5760" w:hanging="360"/>
+      </w:pPr>
+      <w:rPr>
+        <w:rFonts w:ascii="Courier New" w:hAnsi="Courier New" w:cs="Courier New" w:hint="default"/>
+      </w:rPr>
+    </w:lvl>
+    <w:lvl w:ilvl="8" w:tplc="080C0005" w:tentative="1">
+      <w:start w:val="1"/>
+      <w:numFmt w:val="bullet"/>
+      <w:lvlText w:val=""/>
+      <w:lvlJc w:val="left"/>
+      <w:pPr>
+        <w:ind w:left="6480" w:hanging="360"/>
+      </w:pPr>
+      <w:rPr>
+        <w:rFonts w:ascii="Wingdings" w:hAnsi="Wingdings" w:hint="default"/>
+      </w:rPr>
+    </w:lvl>
+  </w:abstractNum>
+  <w:abstractNum w:abstractNumId="2" w15:restartNumberingAfterBreak="0">
     <w:nsid w:val="22EC756A"/>
     <w:multiLevelType w:val="multilevel"/>
     <w:tmpl w:val="59555733"/>
@@ -8815,7 +7806,7 @@
       </w:rPr>
     </w:lvl>
   </w:abstractNum>
-  <w:abstractNum w:abstractNumId="2" w15:restartNumberingAfterBreak="0">
+  <w:abstractNum w:abstractNumId="3" w15:restartNumberingAfterBreak="0">
     <w:nsid w:val="2E801942"/>
     <w:multiLevelType w:val="hybridMultilevel"/>
     <w:tmpl w:val="5146665E"/>
@@ -8901,7 +7892,7 @@
       </w:pPr>
     </w:lvl>
   </w:abstractNum>
-  <w:abstractNum w:abstractNumId="3" w15:restartNumberingAfterBreak="0">
+  <w:abstractNum w:abstractNumId="4" w15:restartNumberingAfterBreak="0">
     <w:nsid w:val="2E953EC0"/>
     <w:multiLevelType w:val="multilevel"/>
     <w:tmpl w:val="3870B450"/>
@@ -8963,7 +7954,7 @@
       <w:lvlJc w:val="left"/>
     </w:lvl>
   </w:abstractNum>
-  <w:abstractNum w:abstractNumId="4" w15:restartNumberingAfterBreak="0">
+  <w:abstractNum w:abstractNumId="5" w15:restartNumberingAfterBreak="0">
     <w:nsid w:val="38597F6F"/>
     <w:multiLevelType w:val="hybridMultilevel"/>
     <w:tmpl w:val="1C00ABF8"/>
@@ -9076,7 +8067,7 @@
       </w:rPr>
     </w:lvl>
   </w:abstractNum>
-  <w:abstractNum w:abstractNumId="5" w15:restartNumberingAfterBreak="0">
+  <w:abstractNum w:abstractNumId="6" w15:restartNumberingAfterBreak="0">
     <w:nsid w:val="3B992A4E"/>
     <w:multiLevelType w:val="hybridMultilevel"/>
     <w:tmpl w:val="B2B66A48"/>
@@ -9188,7 +8179,7 @@
       </w:rPr>
     </w:lvl>
   </w:abstractNum>
-  <w:abstractNum w:abstractNumId="6" w15:restartNumberingAfterBreak="0">
+  <w:abstractNum w:abstractNumId="7" w15:restartNumberingAfterBreak="0">
     <w:nsid w:val="4AF3089C"/>
     <w:multiLevelType w:val="hybridMultilevel"/>
     <w:tmpl w:val="0240A8B6"/>
@@ -9301,7 +8292,7 @@
       </w:rPr>
     </w:lvl>
   </w:abstractNum>
-  <w:abstractNum w:abstractNumId="7" w15:restartNumberingAfterBreak="0">
+  <w:abstractNum w:abstractNumId="8" w15:restartNumberingAfterBreak="0">
     <w:nsid w:val="504C2840"/>
     <w:multiLevelType w:val="hybridMultilevel"/>
     <w:tmpl w:val="C89C7AF6"/>
@@ -9413,7 +8404,7 @@
       </w:rPr>
     </w:lvl>
   </w:abstractNum>
-  <w:abstractNum w:abstractNumId="8" w15:restartNumberingAfterBreak="0">
+  <w:abstractNum w:abstractNumId="9" w15:restartNumberingAfterBreak="0">
     <w:nsid w:val="54631DFC"/>
     <w:multiLevelType w:val="hybridMultilevel"/>
     <w:tmpl w:val="12FE07E8"/>
@@ -9526,7 +8517,7 @@
       </w:rPr>
     </w:lvl>
   </w:abstractNum>
-  <w:abstractNum w:abstractNumId="9" w15:restartNumberingAfterBreak="0">
+  <w:abstractNum w:abstractNumId="10" w15:restartNumberingAfterBreak="0">
     <w:nsid w:val="5955572A"/>
     <w:multiLevelType w:val="multilevel"/>
     <w:tmpl w:val="14DE0C9E"/>
@@ -9664,7 +8655,7 @@
       </w:pPr>
     </w:lvl>
   </w:abstractNum>
-  <w:abstractNum w:abstractNumId="10" w15:restartNumberingAfterBreak="0">
+  <w:abstractNum w:abstractNumId="11" w15:restartNumberingAfterBreak="0">
     <w:nsid w:val="5955572B"/>
     <w:multiLevelType w:val="multilevel"/>
     <w:tmpl w:val="5955572B"/>
@@ -9748,7 +8739,7 @@
       </w:rPr>
     </w:lvl>
   </w:abstractNum>
-  <w:abstractNum w:abstractNumId="11" w15:restartNumberingAfterBreak="0">
+  <w:abstractNum w:abstractNumId="12" w15:restartNumberingAfterBreak="0">
     <w:nsid w:val="5955572C"/>
     <w:multiLevelType w:val="multilevel"/>
     <w:tmpl w:val="5955572C"/>
@@ -9835,7 +8826,7 @@
       </w:rPr>
     </w:lvl>
   </w:abstractNum>
-  <w:abstractNum w:abstractNumId="12" w15:restartNumberingAfterBreak="0">
+  <w:abstractNum w:abstractNumId="13" w15:restartNumberingAfterBreak="0">
     <w:nsid w:val="5955572D"/>
     <w:multiLevelType w:val="multilevel"/>
     <w:tmpl w:val="5955572D"/>
@@ -9895,7 +8886,7 @@
       <w:lvlJc w:val="left"/>
     </w:lvl>
   </w:abstractNum>
-  <w:abstractNum w:abstractNumId="13" w15:restartNumberingAfterBreak="0">
+  <w:abstractNum w:abstractNumId="14" w15:restartNumberingAfterBreak="0">
     <w:nsid w:val="5955572E"/>
     <w:multiLevelType w:val="multilevel"/>
     <w:tmpl w:val="5955572E"/>
@@ -9955,7 +8946,7 @@
       <w:lvlJc w:val="left"/>
     </w:lvl>
   </w:abstractNum>
-  <w:abstractNum w:abstractNumId="14" w15:restartNumberingAfterBreak="0">
+  <w:abstractNum w:abstractNumId="15" w15:restartNumberingAfterBreak="0">
     <w:nsid w:val="5955572F"/>
     <w:multiLevelType w:val="multilevel"/>
     <w:tmpl w:val="5955572F"/>
@@ -10042,7 +9033,7 @@
       </w:rPr>
     </w:lvl>
   </w:abstractNum>
-  <w:abstractNum w:abstractNumId="15" w15:restartNumberingAfterBreak="0">
+  <w:abstractNum w:abstractNumId="16" w15:restartNumberingAfterBreak="0">
     <w:nsid w:val="59555730"/>
     <w:multiLevelType w:val="multilevel"/>
     <w:tmpl w:val="7240986E"/>
@@ -10130,7 +9121,7 @@
       </w:rPr>
     </w:lvl>
   </w:abstractNum>
-  <w:abstractNum w:abstractNumId="16" w15:restartNumberingAfterBreak="0">
+  <w:abstractNum w:abstractNumId="17" w15:restartNumberingAfterBreak="0">
     <w:nsid w:val="59555731"/>
     <w:multiLevelType w:val="multilevel"/>
     <w:tmpl w:val="59555731"/>
@@ -10217,7 +9208,7 @@
       </w:rPr>
     </w:lvl>
   </w:abstractNum>
-  <w:abstractNum w:abstractNumId="17" w15:restartNumberingAfterBreak="0">
+  <w:abstractNum w:abstractNumId="18" w15:restartNumberingAfterBreak="0">
     <w:nsid w:val="59555732"/>
     <w:multiLevelType w:val="multilevel"/>
     <w:tmpl w:val="59555732"/>
@@ -10304,7 +9295,7 @@
       </w:rPr>
     </w:lvl>
   </w:abstractNum>
-  <w:abstractNum w:abstractNumId="18" w15:restartNumberingAfterBreak="0">
+  <w:abstractNum w:abstractNumId="19" w15:restartNumberingAfterBreak="0">
     <w:nsid w:val="59555733"/>
     <w:multiLevelType w:val="multilevel"/>
     <w:tmpl w:val="080C0021"/>
@@ -10417,7 +9408,7 @@
       </w:rPr>
     </w:lvl>
   </w:abstractNum>
-  <w:abstractNum w:abstractNumId="19" w15:restartNumberingAfterBreak="0">
+  <w:abstractNum w:abstractNumId="20" w15:restartNumberingAfterBreak="0">
     <w:nsid w:val="59555734"/>
     <w:multiLevelType w:val="hybridMultilevel"/>
     <w:tmpl w:val="59555734"/>
@@ -10504,7 +9495,7 @@
       </w:rPr>
     </w:lvl>
   </w:abstractNum>
-  <w:abstractNum w:abstractNumId="20" w15:restartNumberingAfterBreak="0">
+  <w:abstractNum w:abstractNumId="21" w15:restartNumberingAfterBreak="0">
     <w:nsid w:val="59555735"/>
     <w:multiLevelType w:val="multilevel"/>
     <w:tmpl w:val="59555735"/>
@@ -10563,7 +9554,7 @@
       <w:lvlJc w:val="left"/>
     </w:lvl>
   </w:abstractNum>
-  <w:abstractNum w:abstractNumId="21" w15:restartNumberingAfterBreak="0">
+  <w:abstractNum w:abstractNumId="22" w15:restartNumberingAfterBreak="0">
     <w:nsid w:val="5F7A1D66"/>
     <w:multiLevelType w:val="multilevel"/>
     <w:tmpl w:val="59555733"/>
@@ -10649,7 +9640,7 @@
       </w:rPr>
     </w:lvl>
   </w:abstractNum>
-  <w:abstractNum w:abstractNumId="22" w15:restartNumberingAfterBreak="0">
+  <w:abstractNum w:abstractNumId="23" w15:restartNumberingAfterBreak="0">
     <w:nsid w:val="61A37756"/>
     <w:multiLevelType w:val="multilevel"/>
     <w:tmpl w:val="02D4F9C4"/>
@@ -10739,7 +9730,7 @@
       </w:pPr>
     </w:lvl>
   </w:abstractNum>
-  <w:abstractNum w:abstractNumId="23" w15:restartNumberingAfterBreak="0">
+  <w:abstractNum w:abstractNumId="24" w15:restartNumberingAfterBreak="0">
     <w:nsid w:val="68FA7F11"/>
     <w:multiLevelType w:val="multilevel"/>
     <w:tmpl w:val="080C0021"/>
@@ -10852,7 +9843,7 @@
       </w:rPr>
     </w:lvl>
   </w:abstractNum>
-  <w:abstractNum w:abstractNumId="24" w15:restartNumberingAfterBreak="0">
+  <w:abstractNum w:abstractNumId="25" w15:restartNumberingAfterBreak="0">
     <w:nsid w:val="6DDC51A7"/>
     <w:multiLevelType w:val="multilevel"/>
     <w:tmpl w:val="080C001F"/>
@@ -10938,7 +9929,7 @@
       </w:pPr>
     </w:lvl>
   </w:abstractNum>
-  <w:abstractNum w:abstractNumId="25" w15:restartNumberingAfterBreak="0">
+  <w:abstractNum w:abstractNumId="26" w15:restartNumberingAfterBreak="0">
     <w:nsid w:val="77A540E1"/>
     <w:multiLevelType w:val="multilevel"/>
     <w:tmpl w:val="5A90A110"/>
@@ -11028,7 +10019,7 @@
       </w:pPr>
     </w:lvl>
   </w:abstractNum>
-  <w:abstractNum w:abstractNumId="26" w15:restartNumberingAfterBreak="0">
+  <w:abstractNum w:abstractNumId="27" w15:restartNumberingAfterBreak="0">
     <w:nsid w:val="7AAA1D2C"/>
     <w:multiLevelType w:val="hybridMultilevel"/>
     <w:tmpl w:val="F9B2E250"/>
@@ -11142,85 +10133,88 @@
     </w:lvl>
   </w:abstractNum>
   <w:num w:numId="1" w16cid:durableId="272396017">
-    <w:abstractNumId w:val="8"/>
+    <w:abstractNumId w:val="9"/>
   </w:num>
   <w:num w:numId="2" w16cid:durableId="59642579">
-    <w:abstractNumId w:val="9"/>
+    <w:abstractNumId w:val="10"/>
   </w:num>
   <w:num w:numId="3" w16cid:durableId="1937397808">
-    <w:abstractNumId w:val="10"/>
+    <w:abstractNumId w:val="11"/>
   </w:num>
   <w:num w:numId="4" w16cid:durableId="377825656">
-    <w:abstractNumId w:val="11"/>
+    <w:abstractNumId w:val="12"/>
   </w:num>
   <w:num w:numId="5" w16cid:durableId="1053626972">
-    <w:abstractNumId w:val="12"/>
+    <w:abstractNumId w:val="13"/>
   </w:num>
   <w:num w:numId="6" w16cid:durableId="748426399">
-    <w:abstractNumId w:val="13"/>
+    <w:abstractNumId w:val="14"/>
   </w:num>
   <w:num w:numId="7" w16cid:durableId="5526823">
-    <w:abstractNumId w:val="14"/>
+    <w:abstractNumId w:val="15"/>
   </w:num>
   <w:num w:numId="8" w16cid:durableId="125316985">
-    <w:abstractNumId w:val="15"/>
+    <w:abstractNumId w:val="16"/>
   </w:num>
   <w:num w:numId="9" w16cid:durableId="266162580">
-    <w:abstractNumId w:val="16"/>
+    <w:abstractNumId w:val="17"/>
   </w:num>
   <w:num w:numId="10" w16cid:durableId="1293638234">
-    <w:abstractNumId w:val="17"/>
+    <w:abstractNumId w:val="18"/>
   </w:num>
   <w:num w:numId="11" w16cid:durableId="1638486470">
-    <w:abstractNumId w:val="18"/>
+    <w:abstractNumId w:val="19"/>
   </w:num>
   <w:num w:numId="12" w16cid:durableId="1474635845">
-    <w:abstractNumId w:val="19"/>
+    <w:abstractNumId w:val="20"/>
   </w:num>
   <w:num w:numId="13" w16cid:durableId="80688499">
-    <w:abstractNumId w:val="20"/>
+    <w:abstractNumId w:val="21"/>
   </w:num>
   <w:num w:numId="14" w16cid:durableId="852916103">
+    <w:abstractNumId w:val="5"/>
+  </w:num>
+  <w:num w:numId="15" w16cid:durableId="1409693762">
     <w:abstractNumId w:val="4"/>
   </w:num>
-  <w:num w:numId="15" w16cid:durableId="1409693762">
-    <w:abstractNumId w:val="3"/>
-  </w:num>
   <w:num w:numId="16" w16cid:durableId="282731327">
-    <w:abstractNumId w:val="21"/>
+    <w:abstractNumId w:val="22"/>
   </w:num>
   <w:num w:numId="17" w16cid:durableId="1911962287">
-    <w:abstractNumId w:val="1"/>
+    <w:abstractNumId w:val="2"/>
   </w:num>
   <w:num w:numId="18" w16cid:durableId="439762963">
-    <w:abstractNumId w:val="26"/>
+    <w:abstractNumId w:val="27"/>
   </w:num>
   <w:num w:numId="19" w16cid:durableId="1710832999">
-    <w:abstractNumId w:val="23"/>
+    <w:abstractNumId w:val="24"/>
   </w:num>
   <w:num w:numId="20" w16cid:durableId="2077782934">
     <w:abstractNumId w:val="0"/>
   </w:num>
   <w:num w:numId="21" w16cid:durableId="745688959">
-    <w:abstractNumId w:val="22"/>
+    <w:abstractNumId w:val="23"/>
   </w:num>
   <w:num w:numId="22" w16cid:durableId="1124420716">
-    <w:abstractNumId w:val="24"/>
+    <w:abstractNumId w:val="25"/>
   </w:num>
   <w:num w:numId="23" w16cid:durableId="1053044826">
-    <w:abstractNumId w:val="25"/>
+    <w:abstractNumId w:val="26"/>
   </w:num>
   <w:num w:numId="24" w16cid:durableId="2137484075">
+    <w:abstractNumId w:val="8"/>
+  </w:num>
+  <w:num w:numId="25" w16cid:durableId="558054679">
+    <w:abstractNumId w:val="6"/>
+  </w:num>
+  <w:num w:numId="26" w16cid:durableId="1879391906">
     <w:abstractNumId w:val="7"/>
   </w:num>
-  <w:num w:numId="25" w16cid:durableId="558054679">
-    <w:abstractNumId w:val="5"/>
+  <w:num w:numId="27" w16cid:durableId="891308411">
+    <w:abstractNumId w:val="3"/>
   </w:num>
-  <w:num w:numId="26" w16cid:durableId="1879391906">
-    <w:abstractNumId w:val="6"/>
-  </w:num>
-  <w:num w:numId="27" w16cid:durableId="891308411">
-    <w:abstractNumId w:val="2"/>
+  <w:num w:numId="28" w16cid:durableId="1963000158">
+    <w:abstractNumId w:val="1"/>
   </w:num>
 </w:numbering>
 </file>

</xml_diff>